<commit_message>
backup volume scaling writing assignment
</commit_message>
<xml_diff>
--- a/Geometry/9-Angle-Relationships/9-6CW_Geogebra-volume-scaling.docx
+++ b/Geometry/9-Angle-Relationships/9-6CW_Geogebra-volume-scaling.docx
@@ -19,19 +19,6 @@
         </w:rPr>
         <w:t>Demo Sample</w:t>
       </w:r>
-      <w:r>
-        <w:rPr>
-          <w:rFonts w:ascii="Times New Roman" w:hAnsi="Times New Roman" w:cs="Times New Roman"/>
-        </w:rPr>
-        <w:tab/>
-      </w:r>
-      <w:r>
-        <w:rPr>
-          <w:rFonts w:ascii="Times New Roman" w:hAnsi="Times New Roman" w:cs="Times New Roman"/>
-        </w:rPr>
-        <w:tab/>
-        <w:t>Huson 1</w:t>
-      </w:r>
     </w:p>
     <w:p>
       <w:pPr>
@@ -81,6 +68,8 @@
         </w:rPr>
         <w:t xml:space="preserve"> Grade Geometry</w:t>
       </w:r>
+      <w:bookmarkStart w:id="0" w:name="_GoBack"/>
+      <w:bookmarkEnd w:id="0"/>
     </w:p>
     <w:p>
       <w:pPr>
@@ -212,41 +201,1609 @@
         <w:rPr>
           <w:rFonts w:ascii="Times New Roman" w:hAnsi="Times New Roman" w:cs="Times New Roman"/>
         </w:rPr>
-        <w:t xml:space="preserve">and volumes in proportion </w:t>
-      </w:r>
-      <w:proofErr w:type="gramStart"/>
-      <w:r>
-        <w:rPr>
-          <w:rFonts w:ascii="Times New Roman" w:hAnsi="Times New Roman" w:cs="Times New Roman"/>
-        </w:rPr>
-        <w:t>to .</w:t>
-      </w:r>
-      <w:proofErr w:type="gramEnd"/>
-      <w:r>
-        <w:rPr>
-          <w:rFonts w:ascii="Times New Roman" w:hAnsi="Times New Roman" w:cs="Times New Roman"/>
-        </w:rPr>
-        <w:t xml:space="preserve"> An example in terms of a cube’s dimensions, the area of each of its faces, and its volume is</w:t>
-      </w:r>
-      <w:r>
-        <w:rPr>
-          <w:rFonts w:ascii="Times New Roman" w:hAnsi="Times New Roman" w:cs="Times New Roman"/>
-        </w:rPr>
-        <w:t xml:space="preserve"> shown below in </w:t>
-      </w:r>
-      <w:r>
-        <w:rPr>
-          <w:rFonts w:ascii="Times New Roman" w:hAnsi="Times New Roman" w:cs="Times New Roman"/>
-        </w:rPr>
-        <w:t>Table</w:t>
-      </w:r>
-      <w:bookmarkStart w:id="0" w:name="_GoBack"/>
-      <w:bookmarkEnd w:id="0"/>
-      <w:r>
-        <w:rPr>
-          <w:rFonts w:ascii="Times New Roman" w:hAnsi="Times New Roman" w:cs="Times New Roman"/>
-        </w:rPr>
-        <w:t xml:space="preserve"> 1.</w:t>
+        <w:t xml:space="preserve">and volumes in proportion to </w:t>
+      </w:r>
+      <m:oMath>
+        <m:sSup>
+          <m:sSupPr>
+            <m:ctrlPr>
+              <w:rPr>
+                <w:rFonts w:ascii="Cambria Math" w:hAnsi="Cambria Math" w:cs="Times New Roman"/>
+                <w:i/>
+              </w:rPr>
+            </m:ctrlPr>
+          </m:sSupPr>
+          <m:e>
+            <m:r>
+              <w:rPr>
+                <w:rFonts w:ascii="Cambria Math" w:hAnsi="Cambria Math" w:cs="Times New Roman"/>
+              </w:rPr>
+              <m:t>k</m:t>
+            </m:r>
+          </m:e>
+          <m:sup>
+            <m:r>
+              <w:rPr>
+                <w:rFonts w:ascii="Cambria Math" w:hAnsi="Cambria Math" w:cs="Times New Roman"/>
+              </w:rPr>
+              <m:t>3</m:t>
+            </m:r>
+          </m:sup>
+        </m:sSup>
+      </m:oMath>
+      <w:r>
+        <w:rPr>
+          <w:rFonts w:ascii="Times New Roman" w:hAnsi="Times New Roman" w:cs="Times New Roman"/>
+        </w:rPr>
+        <w:t>. An example in terms of a cube’s dimensions, the area of each of its faces, and its volume is</w:t>
+      </w:r>
+      <w:r>
+        <w:rPr>
+          <w:rFonts w:ascii="Times New Roman" w:hAnsi="Times New Roman" w:cs="Times New Roman"/>
+        </w:rPr>
+        <w:t xml:space="preserve"> shown below </w:t>
+      </w:r>
+      <w:r>
+        <w:rPr>
+          <w:rFonts w:ascii="Times New Roman" w:hAnsi="Times New Roman" w:cs="Times New Roman"/>
+        </w:rPr>
+        <w:t>(t</w:t>
+      </w:r>
+      <w:r>
+        <w:rPr>
+          <w:rFonts w:ascii="Times New Roman" w:hAnsi="Times New Roman" w:cs="Times New Roman"/>
+        </w:rPr>
+        <w:t>able</w:t>
+      </w:r>
+      <w:r>
+        <w:rPr>
+          <w:rFonts w:ascii="Times New Roman" w:hAnsi="Times New Roman" w:cs="Times New Roman"/>
+        </w:rPr>
+        <w:t xml:space="preserve"> 1</w:t>
+      </w:r>
+      <w:r>
+        <w:rPr>
+          <w:rFonts w:ascii="Times New Roman" w:hAnsi="Times New Roman" w:cs="Times New Roman"/>
+        </w:rPr>
+        <w:t>)</w:t>
+      </w:r>
+      <w:r>
+        <w:rPr>
+          <w:rFonts w:ascii="Times New Roman" w:hAnsi="Times New Roman" w:cs="Times New Roman"/>
+        </w:rPr>
+        <w:t>.</w:t>
+      </w:r>
+    </w:p>
+    <w:p>
+      <w:pPr>
+        <w:tabs>
+          <w:tab w:val="left" w:pos="720"/>
+          <w:tab w:val="center" w:pos="5040"/>
+          <w:tab w:val="right" w:pos="9180"/>
+        </w:tabs>
+        <w:spacing w:line="480" w:lineRule="auto"/>
+        <w:rPr>
+          <w:rFonts w:ascii="Times New Roman" w:hAnsi="Times New Roman" w:cs="Times New Roman"/>
+        </w:rPr>
+      </w:pPr>
+      <w:r>
+        <w:rPr>
+          <w:rFonts w:ascii="Times New Roman" w:hAnsi="Times New Roman" w:cs="Times New Roman"/>
+        </w:rPr>
+        <w:t>Table 1</w:t>
+      </w:r>
+    </w:p>
+    <w:p>
+      <w:pPr>
+        <w:pStyle w:val="Caption"/>
+        <w:rPr>
+          <w:rFonts w:ascii="Times New Roman" w:hAnsi="Times New Roman" w:cs="Times New Roman (Body CS)"/>
+          <w:i w:val="0"/>
+          <w:color w:val="000000" w:themeColor="text1"/>
+          <w:sz w:val="24"/>
+        </w:rPr>
+      </w:pPr>
+      <w:r>
+        <w:rPr>
+          <w:rFonts w:ascii="Times New Roman" w:hAnsi="Times New Roman" w:cs="Times New Roman (Body CS)"/>
+          <w:i w:val="0"/>
+          <w:color w:val="000000" w:themeColor="text1"/>
+          <w:sz w:val="24"/>
+        </w:rPr>
+        <w:t xml:space="preserve">Cubes of </w:t>
+      </w:r>
+      <w:r>
+        <w:rPr>
+          <w:rFonts w:ascii="Times New Roman" w:hAnsi="Times New Roman" w:cs="Times New Roman (Body CS)"/>
+          <w:i w:val="0"/>
+          <w:color w:val="000000" w:themeColor="text1"/>
+          <w:sz w:val="24"/>
+        </w:rPr>
+        <w:t>V</w:t>
+      </w:r>
+      <w:r>
+        <w:rPr>
+          <w:rFonts w:ascii="Times New Roman" w:hAnsi="Times New Roman" w:cs="Times New Roman (Body CS)"/>
+          <w:i w:val="0"/>
+          <w:color w:val="000000" w:themeColor="text1"/>
+          <w:sz w:val="24"/>
+        </w:rPr>
+        <w:t xml:space="preserve">arious </w:t>
+      </w:r>
+      <w:r>
+        <w:rPr>
+          <w:rFonts w:ascii="Times New Roman" w:hAnsi="Times New Roman" w:cs="Times New Roman (Body CS)"/>
+          <w:i w:val="0"/>
+          <w:color w:val="000000" w:themeColor="text1"/>
+          <w:sz w:val="24"/>
+        </w:rPr>
+        <w:t>D</w:t>
+      </w:r>
+      <w:r>
+        <w:rPr>
+          <w:rFonts w:ascii="Times New Roman" w:hAnsi="Times New Roman" w:cs="Times New Roman (Body CS)"/>
+          <w:i w:val="0"/>
+          <w:color w:val="000000" w:themeColor="text1"/>
+          <w:sz w:val="24"/>
+        </w:rPr>
+        <w:t xml:space="preserve">imensions </w:t>
+      </w:r>
+      <w:r>
+        <w:rPr>
+          <w:rFonts w:ascii="Times New Roman" w:hAnsi="Times New Roman" w:cs="Times New Roman (Body CS)"/>
+          <w:i w:val="0"/>
+          <w:color w:val="000000" w:themeColor="text1"/>
+          <w:sz w:val="24"/>
+        </w:rPr>
+        <w:t>S</w:t>
+      </w:r>
+      <w:r>
+        <w:rPr>
+          <w:rFonts w:ascii="Times New Roman" w:hAnsi="Times New Roman" w:cs="Times New Roman (Body CS)"/>
+          <w:i w:val="0"/>
+          <w:color w:val="000000" w:themeColor="text1"/>
+          <w:sz w:val="24"/>
+        </w:rPr>
+        <w:t xml:space="preserve">howing the </w:t>
+      </w:r>
+      <w:r>
+        <w:rPr>
+          <w:rFonts w:ascii="Times New Roman" w:hAnsi="Times New Roman" w:cs="Times New Roman (Body CS)"/>
+          <w:i w:val="0"/>
+          <w:color w:val="000000" w:themeColor="text1"/>
+          <w:sz w:val="24"/>
+        </w:rPr>
+        <w:t>S</w:t>
+      </w:r>
+      <w:r>
+        <w:rPr>
+          <w:rFonts w:ascii="Times New Roman" w:hAnsi="Times New Roman" w:cs="Times New Roman (Body CS)"/>
+          <w:i w:val="0"/>
+          <w:color w:val="000000" w:themeColor="text1"/>
+          <w:sz w:val="24"/>
+        </w:rPr>
+        <w:t xml:space="preserve">ide </w:t>
+      </w:r>
+      <w:r>
+        <w:rPr>
+          <w:rFonts w:ascii="Times New Roman" w:hAnsi="Times New Roman" w:cs="Times New Roman (Body CS)"/>
+          <w:i w:val="0"/>
+          <w:color w:val="000000" w:themeColor="text1"/>
+          <w:sz w:val="24"/>
+        </w:rPr>
+        <w:t>L</w:t>
+      </w:r>
+      <w:r>
+        <w:rPr>
+          <w:rFonts w:ascii="Times New Roman" w:hAnsi="Times New Roman" w:cs="Times New Roman (Body CS)"/>
+          <w:i w:val="0"/>
+          <w:color w:val="000000" w:themeColor="text1"/>
+          <w:sz w:val="24"/>
+        </w:rPr>
+        <w:t xml:space="preserve">ength, </w:t>
+      </w:r>
+      <w:r>
+        <w:rPr>
+          <w:rFonts w:ascii="Times New Roman" w:hAnsi="Times New Roman" w:cs="Times New Roman (Body CS)"/>
+          <w:i w:val="0"/>
+          <w:color w:val="000000" w:themeColor="text1"/>
+          <w:sz w:val="24"/>
+        </w:rPr>
+        <w:t>F</w:t>
+      </w:r>
+      <w:r>
+        <w:rPr>
+          <w:rFonts w:ascii="Times New Roman" w:hAnsi="Times New Roman" w:cs="Times New Roman (Body CS)"/>
+          <w:i w:val="0"/>
+          <w:color w:val="000000" w:themeColor="text1"/>
+          <w:sz w:val="24"/>
+        </w:rPr>
+        <w:t xml:space="preserve">ace </w:t>
+      </w:r>
+      <w:r>
+        <w:rPr>
+          <w:rFonts w:ascii="Times New Roman" w:hAnsi="Times New Roman" w:cs="Times New Roman (Body CS)"/>
+          <w:i w:val="0"/>
+          <w:color w:val="000000" w:themeColor="text1"/>
+          <w:sz w:val="24"/>
+        </w:rPr>
+        <w:t>A</w:t>
+      </w:r>
+      <w:r>
+        <w:rPr>
+          <w:rFonts w:ascii="Times New Roman" w:hAnsi="Times New Roman" w:cs="Times New Roman (Body CS)"/>
+          <w:i w:val="0"/>
+          <w:color w:val="000000" w:themeColor="text1"/>
+          <w:sz w:val="24"/>
+        </w:rPr>
+        <w:t xml:space="preserve">rea, and </w:t>
+      </w:r>
+      <w:r>
+        <w:rPr>
+          <w:rFonts w:ascii="Times New Roman" w:hAnsi="Times New Roman" w:cs="Times New Roman (Body CS)"/>
+          <w:i w:val="0"/>
+          <w:color w:val="000000" w:themeColor="text1"/>
+          <w:sz w:val="24"/>
+        </w:rPr>
+        <w:t>V</w:t>
+      </w:r>
+      <w:r>
+        <w:rPr>
+          <w:rFonts w:ascii="Times New Roman" w:hAnsi="Times New Roman" w:cs="Times New Roman (Body CS)"/>
+          <w:i w:val="0"/>
+          <w:color w:val="000000" w:themeColor="text1"/>
+          <w:sz w:val="24"/>
+        </w:rPr>
+        <w:t>olume</w:t>
+      </w:r>
+    </w:p>
+    <w:tbl>
+      <w:tblPr>
+        <w:tblStyle w:val="TableGrid"/>
+        <w:tblW w:w="0" w:type="auto"/>
+        <w:tblLook w:val="04A0" w:firstRow="1" w:lastRow="0" w:firstColumn="1" w:lastColumn="0" w:noHBand="0" w:noVBand="1"/>
+      </w:tblPr>
+      <w:tblGrid>
+        <w:gridCol w:w="3116"/>
+        <w:gridCol w:w="3117"/>
+        <w:gridCol w:w="3117"/>
+      </w:tblGrid>
+      <w:tr>
+        <w:tc>
+          <w:tcPr>
+            <w:tcW w:w="3116" w:type="dxa"/>
+          </w:tcPr>
+          <w:p>
+            <w:pPr>
+              <w:keepNext/>
+              <w:tabs>
+                <w:tab w:val="center" w:pos="5040"/>
+                <w:tab w:val="right" w:pos="9180"/>
+              </w:tabs>
+              <w:spacing w:line="480" w:lineRule="auto"/>
+              <w:jc w:val="center"/>
+              <w:rPr>
+                <w:rFonts w:ascii="Times New Roman" w:hAnsi="Times New Roman" w:cs="Times New Roman"/>
+              </w:rPr>
+            </w:pPr>
+            <w:r>
+              <w:rPr>
+                <w:rFonts w:ascii="Times New Roman" w:hAnsi="Times New Roman" w:cs="Times New Roman"/>
+              </w:rPr>
+              <w:t>Length</w:t>
+            </w:r>
+          </w:p>
+        </w:tc>
+        <w:tc>
+          <w:tcPr>
+            <w:tcW w:w="3117" w:type="dxa"/>
+          </w:tcPr>
+          <w:p>
+            <w:pPr>
+              <w:keepNext/>
+              <w:tabs>
+                <w:tab w:val="center" w:pos="5040"/>
+                <w:tab w:val="right" w:pos="9180"/>
+              </w:tabs>
+              <w:spacing w:line="480" w:lineRule="auto"/>
+              <w:jc w:val="center"/>
+              <w:rPr>
+                <w:rFonts w:ascii="Times New Roman" w:hAnsi="Times New Roman" w:cs="Times New Roman"/>
+              </w:rPr>
+            </w:pPr>
+            <w:r>
+              <w:rPr>
+                <w:rFonts w:ascii="Times New Roman" w:hAnsi="Times New Roman" w:cs="Times New Roman"/>
+              </w:rPr>
+              <w:t>Area</w:t>
+            </w:r>
+          </w:p>
+        </w:tc>
+        <w:tc>
+          <w:tcPr>
+            <w:tcW w:w="3117" w:type="dxa"/>
+          </w:tcPr>
+          <w:p>
+            <w:pPr>
+              <w:keepNext/>
+              <w:tabs>
+                <w:tab w:val="center" w:pos="5040"/>
+                <w:tab w:val="right" w:pos="9180"/>
+              </w:tabs>
+              <w:spacing w:line="480" w:lineRule="auto"/>
+              <w:jc w:val="center"/>
+              <w:rPr>
+                <w:rFonts w:ascii="Times New Roman" w:hAnsi="Times New Roman" w:cs="Times New Roman"/>
+              </w:rPr>
+            </w:pPr>
+            <w:r>
+              <w:rPr>
+                <w:rFonts w:ascii="Times New Roman" w:hAnsi="Times New Roman" w:cs="Times New Roman"/>
+              </w:rPr>
+              <w:t>Volume</w:t>
+            </w:r>
+          </w:p>
+        </w:tc>
+      </w:tr>
+      <w:tr>
+        <w:tc>
+          <w:tcPr>
+            <w:tcW w:w="3116" w:type="dxa"/>
+          </w:tcPr>
+          <w:p>
+            <w:pPr>
+              <w:keepNext/>
+              <w:tabs>
+                <w:tab w:val="center" w:pos="5040"/>
+                <w:tab w:val="right" w:pos="9180"/>
+              </w:tabs>
+              <w:spacing w:line="480" w:lineRule="auto"/>
+              <w:jc w:val="center"/>
+              <w:rPr>
+                <w:rFonts w:ascii="Times New Roman" w:hAnsi="Times New Roman" w:cs="Times New Roman"/>
+                <w:i/>
+              </w:rPr>
+            </w:pPr>
+            <m:oMathPara>
+              <m:oMath>
+                <m:r>
+                  <w:rPr>
+                    <w:rFonts w:ascii="Cambria Math" w:hAnsi="Cambria Math" w:cs="Times New Roman"/>
+                  </w:rPr>
+                  <m:t>L</m:t>
+                </m:r>
+                <m:r>
+                  <w:rPr>
+                    <w:rFonts w:ascii="Cambria Math" w:hAnsi="Cambria Math" w:cs="Times New Roman"/>
+                  </w:rPr>
+                  <m:t>=</m:t>
+                </m:r>
+                <m:r>
+                  <w:rPr>
+                    <w:rFonts w:ascii="Cambria Math" w:hAnsi="Cambria Math" w:cs="Times New Roman"/>
+                  </w:rPr>
+                  <m:t>s</m:t>
+                </m:r>
+              </m:oMath>
+            </m:oMathPara>
+          </w:p>
+        </w:tc>
+        <w:tc>
+          <w:tcPr>
+            <w:tcW w:w="3117" w:type="dxa"/>
+          </w:tcPr>
+          <w:p>
+            <w:pPr>
+              <w:keepNext/>
+              <w:tabs>
+                <w:tab w:val="center" w:pos="5040"/>
+                <w:tab w:val="right" w:pos="9180"/>
+              </w:tabs>
+              <w:spacing w:line="480" w:lineRule="auto"/>
+              <w:jc w:val="center"/>
+              <w:rPr>
+                <w:rFonts w:ascii="Times New Roman" w:hAnsi="Times New Roman" w:cs="Times New Roman"/>
+              </w:rPr>
+            </w:pPr>
+            <m:oMathPara>
+              <m:oMath>
+                <m:r>
+                  <w:rPr>
+                    <w:rFonts w:ascii="Cambria Math" w:hAnsi="Cambria Math" w:cs="Times New Roman"/>
+                  </w:rPr>
+                  <m:t>A=</m:t>
+                </m:r>
+                <m:sSup>
+                  <m:sSupPr>
+                    <m:ctrlPr>
+                      <w:rPr>
+                        <w:rFonts w:ascii="Cambria Math" w:hAnsi="Cambria Math" w:cs="Times New Roman"/>
+                        <w:i/>
+                      </w:rPr>
+                    </m:ctrlPr>
+                  </m:sSupPr>
+                  <m:e>
+                    <m:r>
+                      <w:rPr>
+                        <w:rFonts w:ascii="Cambria Math" w:hAnsi="Cambria Math" w:cs="Times New Roman"/>
+                      </w:rPr>
+                      <m:t>s</m:t>
+                    </m:r>
+                  </m:e>
+                  <m:sup>
+                    <m:r>
+                      <w:rPr>
+                        <w:rFonts w:ascii="Cambria Math" w:hAnsi="Cambria Math" w:cs="Times New Roman"/>
+                      </w:rPr>
+                      <m:t>2</m:t>
+                    </m:r>
+                  </m:sup>
+                </m:sSup>
+              </m:oMath>
+            </m:oMathPara>
+          </w:p>
+        </w:tc>
+        <w:tc>
+          <w:tcPr>
+            <w:tcW w:w="3117" w:type="dxa"/>
+          </w:tcPr>
+          <w:p>
+            <w:pPr>
+              <w:keepNext/>
+              <w:tabs>
+                <w:tab w:val="center" w:pos="5040"/>
+                <w:tab w:val="right" w:pos="9180"/>
+              </w:tabs>
+              <w:spacing w:line="480" w:lineRule="auto"/>
+              <w:jc w:val="center"/>
+              <w:rPr>
+                <w:rFonts w:ascii="Times New Roman" w:hAnsi="Times New Roman" w:cs="Times New Roman"/>
+              </w:rPr>
+            </w:pPr>
+            <m:oMathPara>
+              <m:oMath>
+                <m:r>
+                  <w:rPr>
+                    <w:rFonts w:ascii="Cambria Math" w:hAnsi="Cambria Math" w:cs="Times New Roman"/>
+                  </w:rPr>
+                  <m:t>V</m:t>
+                </m:r>
+                <m:r>
+                  <w:rPr>
+                    <w:rFonts w:ascii="Cambria Math" w:hAnsi="Cambria Math" w:cs="Times New Roman"/>
+                  </w:rPr>
+                  <m:t>=</m:t>
+                </m:r>
+                <m:sSup>
+                  <m:sSupPr>
+                    <m:ctrlPr>
+                      <w:rPr>
+                        <w:rFonts w:ascii="Cambria Math" w:hAnsi="Cambria Math" w:cs="Times New Roman"/>
+                        <w:i/>
+                      </w:rPr>
+                    </m:ctrlPr>
+                  </m:sSupPr>
+                  <m:e>
+                    <m:r>
+                      <w:rPr>
+                        <w:rFonts w:ascii="Cambria Math" w:hAnsi="Cambria Math" w:cs="Times New Roman"/>
+                      </w:rPr>
+                      <m:t>s</m:t>
+                    </m:r>
+                  </m:e>
+                  <m:sup>
+                    <m:r>
+                      <w:rPr>
+                        <w:rFonts w:ascii="Cambria Math" w:hAnsi="Cambria Math" w:cs="Times New Roman"/>
+                      </w:rPr>
+                      <m:t>3</m:t>
+                    </m:r>
+                  </m:sup>
+                </m:sSup>
+              </m:oMath>
+            </m:oMathPara>
+          </w:p>
+        </w:tc>
+      </w:tr>
+      <w:tr>
+        <w:tc>
+          <w:tcPr>
+            <w:tcW w:w="3116" w:type="dxa"/>
+          </w:tcPr>
+          <w:p>
+            <w:pPr>
+              <w:keepNext/>
+              <w:tabs>
+                <w:tab w:val="center" w:pos="5040"/>
+                <w:tab w:val="right" w:pos="9180"/>
+              </w:tabs>
+              <w:spacing w:line="480" w:lineRule="auto"/>
+              <w:jc w:val="center"/>
+              <w:rPr>
+                <w:rFonts w:ascii="Times New Roman" w:hAnsi="Times New Roman" w:cs="Times New Roman"/>
+              </w:rPr>
+            </w:pPr>
+            <w:r>
+              <w:rPr>
+                <w:rFonts w:ascii="Times New Roman" w:hAnsi="Times New Roman" w:cs="Times New Roman"/>
+              </w:rPr>
+              <w:t>1</w:t>
+            </w:r>
+          </w:p>
+        </w:tc>
+        <w:tc>
+          <w:tcPr>
+            <w:tcW w:w="3117" w:type="dxa"/>
+          </w:tcPr>
+          <w:p>
+            <w:pPr>
+              <w:keepNext/>
+              <w:tabs>
+                <w:tab w:val="center" w:pos="5040"/>
+                <w:tab w:val="right" w:pos="9180"/>
+              </w:tabs>
+              <w:spacing w:line="480" w:lineRule="auto"/>
+              <w:jc w:val="center"/>
+              <w:rPr>
+                <w:rFonts w:ascii="Times New Roman" w:hAnsi="Times New Roman" w:cs="Times New Roman"/>
+              </w:rPr>
+            </w:pPr>
+            <w:r>
+              <w:rPr>
+                <w:rFonts w:ascii="Times New Roman" w:hAnsi="Times New Roman" w:cs="Times New Roman"/>
+              </w:rPr>
+              <w:t>1</w:t>
+            </w:r>
+          </w:p>
+        </w:tc>
+        <w:tc>
+          <w:tcPr>
+            <w:tcW w:w="3117" w:type="dxa"/>
+          </w:tcPr>
+          <w:p>
+            <w:pPr>
+              <w:keepNext/>
+              <w:tabs>
+                <w:tab w:val="center" w:pos="5040"/>
+                <w:tab w:val="right" w:pos="9180"/>
+              </w:tabs>
+              <w:spacing w:line="480" w:lineRule="auto"/>
+              <w:jc w:val="center"/>
+              <w:rPr>
+                <w:rFonts w:ascii="Times New Roman" w:hAnsi="Times New Roman" w:cs="Times New Roman"/>
+              </w:rPr>
+            </w:pPr>
+            <w:r>
+              <w:rPr>
+                <w:rFonts w:ascii="Times New Roman" w:hAnsi="Times New Roman" w:cs="Times New Roman"/>
+              </w:rPr>
+              <w:t>1</w:t>
+            </w:r>
+          </w:p>
+        </w:tc>
+      </w:tr>
+      <w:tr>
+        <w:tc>
+          <w:tcPr>
+            <w:tcW w:w="3116" w:type="dxa"/>
+          </w:tcPr>
+          <w:p>
+            <w:pPr>
+              <w:keepNext/>
+              <w:tabs>
+                <w:tab w:val="center" w:pos="5040"/>
+                <w:tab w:val="right" w:pos="9180"/>
+              </w:tabs>
+              <w:spacing w:line="480" w:lineRule="auto"/>
+              <w:jc w:val="center"/>
+              <w:rPr>
+                <w:rFonts w:ascii="Times New Roman" w:hAnsi="Times New Roman" w:cs="Times New Roman"/>
+              </w:rPr>
+            </w:pPr>
+            <w:r>
+              <w:rPr>
+                <w:rFonts w:ascii="Times New Roman" w:hAnsi="Times New Roman" w:cs="Times New Roman"/>
+              </w:rPr>
+              <w:t>2</w:t>
+            </w:r>
+          </w:p>
+        </w:tc>
+        <w:tc>
+          <w:tcPr>
+            <w:tcW w:w="3117" w:type="dxa"/>
+          </w:tcPr>
+          <w:p>
+            <w:pPr>
+              <w:keepNext/>
+              <w:tabs>
+                <w:tab w:val="center" w:pos="5040"/>
+                <w:tab w:val="right" w:pos="9180"/>
+              </w:tabs>
+              <w:spacing w:line="480" w:lineRule="auto"/>
+              <w:jc w:val="center"/>
+              <w:rPr>
+                <w:rFonts w:ascii="Times New Roman" w:hAnsi="Times New Roman" w:cs="Times New Roman"/>
+              </w:rPr>
+            </w:pPr>
+            <w:r>
+              <w:rPr>
+                <w:rFonts w:ascii="Times New Roman" w:hAnsi="Times New Roman" w:cs="Times New Roman"/>
+              </w:rPr>
+              <w:t>4</w:t>
+            </w:r>
+          </w:p>
+        </w:tc>
+        <w:tc>
+          <w:tcPr>
+            <w:tcW w:w="3117" w:type="dxa"/>
+          </w:tcPr>
+          <w:p>
+            <w:pPr>
+              <w:keepNext/>
+              <w:tabs>
+                <w:tab w:val="center" w:pos="5040"/>
+                <w:tab w:val="right" w:pos="9180"/>
+              </w:tabs>
+              <w:spacing w:line="480" w:lineRule="auto"/>
+              <w:jc w:val="center"/>
+              <w:rPr>
+                <w:rFonts w:ascii="Times New Roman" w:hAnsi="Times New Roman" w:cs="Times New Roman"/>
+              </w:rPr>
+            </w:pPr>
+            <w:r>
+              <w:rPr>
+                <w:rFonts w:ascii="Times New Roman" w:hAnsi="Times New Roman" w:cs="Times New Roman"/>
+              </w:rPr>
+              <w:t>8</w:t>
+            </w:r>
+          </w:p>
+        </w:tc>
+      </w:tr>
+      <w:tr>
+        <w:tc>
+          <w:tcPr>
+            <w:tcW w:w="3116" w:type="dxa"/>
+          </w:tcPr>
+          <w:p>
+            <w:pPr>
+              <w:keepNext/>
+              <w:tabs>
+                <w:tab w:val="center" w:pos="5040"/>
+                <w:tab w:val="right" w:pos="9180"/>
+              </w:tabs>
+              <w:spacing w:line="480" w:lineRule="auto"/>
+              <w:jc w:val="center"/>
+              <w:rPr>
+                <w:rFonts w:ascii="Times New Roman" w:hAnsi="Times New Roman" w:cs="Times New Roman"/>
+              </w:rPr>
+            </w:pPr>
+            <w:r>
+              <w:rPr>
+                <w:rFonts w:ascii="Times New Roman" w:hAnsi="Times New Roman" w:cs="Times New Roman"/>
+              </w:rPr>
+              <w:t>3</w:t>
+            </w:r>
+          </w:p>
+        </w:tc>
+        <w:tc>
+          <w:tcPr>
+            <w:tcW w:w="3117" w:type="dxa"/>
+          </w:tcPr>
+          <w:p>
+            <w:pPr>
+              <w:keepNext/>
+              <w:tabs>
+                <w:tab w:val="center" w:pos="5040"/>
+                <w:tab w:val="right" w:pos="9180"/>
+              </w:tabs>
+              <w:spacing w:line="480" w:lineRule="auto"/>
+              <w:jc w:val="center"/>
+              <w:rPr>
+                <w:rFonts w:ascii="Times New Roman" w:hAnsi="Times New Roman" w:cs="Times New Roman"/>
+              </w:rPr>
+            </w:pPr>
+            <w:r>
+              <w:rPr>
+                <w:rFonts w:ascii="Times New Roman" w:hAnsi="Times New Roman" w:cs="Times New Roman"/>
+              </w:rPr>
+              <w:t>9</w:t>
+            </w:r>
+          </w:p>
+        </w:tc>
+        <w:tc>
+          <w:tcPr>
+            <w:tcW w:w="3117" w:type="dxa"/>
+          </w:tcPr>
+          <w:p>
+            <w:pPr>
+              <w:keepNext/>
+              <w:tabs>
+                <w:tab w:val="center" w:pos="5040"/>
+                <w:tab w:val="right" w:pos="9180"/>
+              </w:tabs>
+              <w:spacing w:line="480" w:lineRule="auto"/>
+              <w:jc w:val="center"/>
+              <w:rPr>
+                <w:rFonts w:ascii="Times New Roman" w:hAnsi="Times New Roman" w:cs="Times New Roman"/>
+              </w:rPr>
+            </w:pPr>
+            <w:r>
+              <w:rPr>
+                <w:rFonts w:ascii="Times New Roman" w:hAnsi="Times New Roman" w:cs="Times New Roman"/>
+              </w:rPr>
+              <w:t>27</w:t>
+            </w:r>
+          </w:p>
+        </w:tc>
+      </w:tr>
+      <w:tr>
+        <w:tc>
+          <w:tcPr>
+            <w:tcW w:w="3116" w:type="dxa"/>
+          </w:tcPr>
+          <w:p>
+            <w:pPr>
+              <w:keepNext/>
+              <w:tabs>
+                <w:tab w:val="center" w:pos="5040"/>
+                <w:tab w:val="right" w:pos="9180"/>
+              </w:tabs>
+              <w:spacing w:line="480" w:lineRule="auto"/>
+              <w:jc w:val="center"/>
+              <w:rPr>
+                <w:rFonts w:ascii="Times New Roman" w:hAnsi="Times New Roman" w:cs="Times New Roman"/>
+              </w:rPr>
+            </w:pPr>
+            <w:r>
+              <w:rPr>
+                <w:rFonts w:ascii="Times New Roman" w:hAnsi="Times New Roman" w:cs="Times New Roman"/>
+              </w:rPr>
+              <w:t>4</w:t>
+            </w:r>
+          </w:p>
+        </w:tc>
+        <w:tc>
+          <w:tcPr>
+            <w:tcW w:w="3117" w:type="dxa"/>
+          </w:tcPr>
+          <w:p>
+            <w:pPr>
+              <w:keepNext/>
+              <w:tabs>
+                <w:tab w:val="center" w:pos="5040"/>
+                <w:tab w:val="right" w:pos="9180"/>
+              </w:tabs>
+              <w:spacing w:line="480" w:lineRule="auto"/>
+              <w:jc w:val="center"/>
+              <w:rPr>
+                <w:rFonts w:ascii="Times New Roman" w:hAnsi="Times New Roman" w:cs="Times New Roman"/>
+              </w:rPr>
+            </w:pPr>
+            <w:r>
+              <w:rPr>
+                <w:rFonts w:ascii="Times New Roman" w:hAnsi="Times New Roman" w:cs="Times New Roman"/>
+              </w:rPr>
+              <w:t>16</w:t>
+            </w:r>
+          </w:p>
+        </w:tc>
+        <w:tc>
+          <w:tcPr>
+            <w:tcW w:w="3117" w:type="dxa"/>
+          </w:tcPr>
+          <w:p>
+            <w:pPr>
+              <w:keepNext/>
+              <w:tabs>
+                <w:tab w:val="center" w:pos="5040"/>
+                <w:tab w:val="right" w:pos="9180"/>
+              </w:tabs>
+              <w:spacing w:line="480" w:lineRule="auto"/>
+              <w:jc w:val="center"/>
+              <w:rPr>
+                <w:rFonts w:ascii="Times New Roman" w:hAnsi="Times New Roman" w:cs="Times New Roman"/>
+              </w:rPr>
+            </w:pPr>
+            <w:r>
+              <w:rPr>
+                <w:rFonts w:ascii="Times New Roman" w:hAnsi="Times New Roman" w:cs="Times New Roman"/>
+              </w:rPr>
+              <w:t>64</w:t>
+            </w:r>
+          </w:p>
+        </w:tc>
+      </w:tr>
+      <w:tr>
+        <w:tc>
+          <w:tcPr>
+            <w:tcW w:w="3116" w:type="dxa"/>
+          </w:tcPr>
+          <w:p>
+            <w:pPr>
+              <w:keepNext/>
+              <w:tabs>
+                <w:tab w:val="center" w:pos="5040"/>
+                <w:tab w:val="right" w:pos="9180"/>
+              </w:tabs>
+              <w:spacing w:line="480" w:lineRule="auto"/>
+              <w:jc w:val="center"/>
+              <w:rPr>
+                <w:rFonts w:ascii="Times New Roman" w:hAnsi="Times New Roman" w:cs="Times New Roman"/>
+              </w:rPr>
+            </w:pPr>
+            <w:r>
+              <w:rPr>
+                <w:rFonts w:ascii="Times New Roman" w:hAnsi="Times New Roman" w:cs="Times New Roman"/>
+              </w:rPr>
+              <w:t>5</w:t>
+            </w:r>
+          </w:p>
+        </w:tc>
+        <w:tc>
+          <w:tcPr>
+            <w:tcW w:w="3117" w:type="dxa"/>
+          </w:tcPr>
+          <w:p>
+            <w:pPr>
+              <w:keepNext/>
+              <w:tabs>
+                <w:tab w:val="center" w:pos="5040"/>
+                <w:tab w:val="right" w:pos="9180"/>
+              </w:tabs>
+              <w:spacing w:line="480" w:lineRule="auto"/>
+              <w:jc w:val="center"/>
+              <w:rPr>
+                <w:rFonts w:ascii="Times New Roman" w:hAnsi="Times New Roman" w:cs="Times New Roman"/>
+              </w:rPr>
+            </w:pPr>
+            <w:r>
+              <w:rPr>
+                <w:rFonts w:ascii="Times New Roman" w:hAnsi="Times New Roman" w:cs="Times New Roman"/>
+              </w:rPr>
+              <w:t>25</w:t>
+            </w:r>
+          </w:p>
+        </w:tc>
+        <w:tc>
+          <w:tcPr>
+            <w:tcW w:w="3117" w:type="dxa"/>
+          </w:tcPr>
+          <w:p>
+            <w:pPr>
+              <w:keepNext/>
+              <w:tabs>
+                <w:tab w:val="center" w:pos="5040"/>
+                <w:tab w:val="right" w:pos="9180"/>
+              </w:tabs>
+              <w:spacing w:line="480" w:lineRule="auto"/>
+              <w:jc w:val="center"/>
+              <w:rPr>
+                <w:rFonts w:ascii="Times New Roman" w:hAnsi="Times New Roman" w:cs="Times New Roman"/>
+              </w:rPr>
+            </w:pPr>
+            <w:r>
+              <w:rPr>
+                <w:rFonts w:ascii="Times New Roman" w:hAnsi="Times New Roman" w:cs="Times New Roman"/>
+              </w:rPr>
+              <w:t>125</w:t>
+            </w:r>
+          </w:p>
+        </w:tc>
+      </w:tr>
+    </w:tbl>
+    <w:p>
+      <w:pPr>
+        <w:tabs>
+          <w:tab w:val="center" w:pos="5040"/>
+          <w:tab w:val="right" w:pos="9180"/>
+        </w:tabs>
+        <w:spacing w:line="480" w:lineRule="auto"/>
+        <w:rPr>
+          <w:rFonts w:ascii="Times New Roman" w:hAnsi="Times New Roman" w:cs="Times New Roman"/>
+        </w:rPr>
+      </w:pPr>
+      <w:r>
+        <w:rPr>
+          <w:rFonts w:ascii="Times New Roman" w:hAnsi="Times New Roman" w:cs="Times New Roman"/>
+        </w:rPr>
+        <w:tab/>
+      </w:r>
+      <w:r>
+        <w:rPr>
+          <w:rFonts w:ascii="Times New Roman" w:hAnsi="Times New Roman" w:cs="Times New Roman"/>
+        </w:rPr>
+        <w:t xml:space="preserve">The effect is the same when any 3-dimensional shape is dilated: the dimensions grow linearly while the </w:t>
+      </w:r>
+      <w:r>
+        <w:rPr>
+          <w:rFonts w:ascii="Times New Roman" w:hAnsi="Times New Roman" w:cs="Times New Roman"/>
+        </w:rPr>
+        <w:t xml:space="preserve">object’s area measures increase by the square of the increase and its volume by the third power of the scale factor. </w:t>
+      </w:r>
+      <w:r>
+        <w:rPr>
+          <w:rFonts w:ascii="Times New Roman" w:hAnsi="Times New Roman" w:cs="Times New Roman"/>
+        </w:rPr>
+        <w:t xml:space="preserve">Consider the case of a right rectangular prism (box shape) with </w:t>
+      </w:r>
+      <w:r>
+        <w:rPr>
+          <w:rFonts w:ascii="Times New Roman" w:hAnsi="Times New Roman" w:cs="Times New Roman"/>
+        </w:rPr>
+        <w:lastRenderedPageBreak/>
+        <w:t xml:space="preserve">dimensions of 2 by 3 by 4. The prism has three different sized faces, each with its area, </w:t>
+      </w:r>
+      <w:r>
+        <w:rPr>
+          <w:rFonts w:ascii="Times New Roman" w:hAnsi="Times New Roman" w:cs="Times New Roman"/>
+          <w:i/>
+        </w:rPr>
+        <w:t>A</w:t>
+      </w:r>
+      <w:r>
+        <w:rPr>
+          <w:rFonts w:ascii="Times New Roman" w:hAnsi="Times New Roman" w:cs="Times New Roman"/>
+        </w:rPr>
+        <w:t xml:space="preserve">, calculated below, as well as </w:t>
+      </w:r>
+      <w:r>
+        <w:rPr>
+          <w:rFonts w:ascii="Times New Roman" w:hAnsi="Times New Roman" w:cs="Times New Roman"/>
+        </w:rPr>
+        <w:t>the</w:t>
+      </w:r>
+      <w:r>
+        <w:rPr>
+          <w:rFonts w:ascii="Times New Roman" w:hAnsi="Times New Roman" w:cs="Times New Roman"/>
+        </w:rPr>
+        <w:t xml:space="preserve"> volume</w:t>
+      </w:r>
+      <w:r>
+        <w:rPr>
+          <w:rFonts w:ascii="Times New Roman" w:hAnsi="Times New Roman" w:cs="Times New Roman"/>
+        </w:rPr>
+        <w:t xml:space="preserve"> of the cube</w:t>
+      </w:r>
+      <w:r>
+        <w:rPr>
+          <w:rFonts w:ascii="Times New Roman" w:hAnsi="Times New Roman" w:cs="Times New Roman"/>
+        </w:rPr>
+        <w:t xml:space="preserve">, </w:t>
+      </w:r>
+      <w:r>
+        <w:rPr>
+          <w:rFonts w:ascii="Times New Roman" w:hAnsi="Times New Roman" w:cs="Times New Roman"/>
+          <w:i/>
+        </w:rPr>
+        <w:t>V</w:t>
+      </w:r>
+      <w:r>
+        <w:rPr>
+          <w:rFonts w:ascii="Times New Roman" w:hAnsi="Times New Roman" w:cs="Times New Roman"/>
+        </w:rPr>
+        <w:t>.</w:t>
+      </w:r>
+    </w:p>
+    <w:p>
+      <w:pPr>
+        <w:tabs>
+          <w:tab w:val="center" w:pos="5040"/>
+          <w:tab w:val="right" w:pos="9180"/>
+        </w:tabs>
+        <w:spacing w:line="480" w:lineRule="auto"/>
+        <w:rPr>
+          <w:rFonts w:ascii="Times New Roman" w:eastAsiaTheme="minorEastAsia" w:hAnsi="Times New Roman" w:cs="Times New Roman"/>
+        </w:rPr>
+      </w:pPr>
+      <m:oMathPara>
+        <m:oMath>
+          <m:sSub>
+            <m:sSubPr>
+              <m:ctrlPr>
+                <w:rPr>
+                  <w:rFonts w:ascii="Cambria Math" w:hAnsi="Cambria Math" w:cs="Times New Roman"/>
+                  <w:i/>
+                </w:rPr>
+              </m:ctrlPr>
+            </m:sSubPr>
+            <m:e>
+              <m:r>
+                <w:rPr>
+                  <w:rFonts w:ascii="Cambria Math" w:hAnsi="Cambria Math" w:cs="Times New Roman"/>
+                </w:rPr>
+                <m:t>A</m:t>
+              </m:r>
+            </m:e>
+            <m:sub>
+              <m:r>
+                <w:rPr>
+                  <w:rFonts w:ascii="Cambria Math" w:hAnsi="Cambria Math" w:cs="Times New Roman"/>
+                </w:rPr>
+                <m:t>1</m:t>
+              </m:r>
+            </m:sub>
+          </m:sSub>
+          <m:r>
+            <w:rPr>
+              <w:rFonts w:ascii="Cambria Math" w:hAnsi="Cambria Math" w:cs="Times New Roman"/>
+            </w:rPr>
+            <m:t>=2×3=6</m:t>
+          </m:r>
+        </m:oMath>
+      </m:oMathPara>
+    </w:p>
+    <w:p>
+      <w:pPr>
+        <w:tabs>
+          <w:tab w:val="center" w:pos="5040"/>
+          <w:tab w:val="right" w:pos="9180"/>
+        </w:tabs>
+        <w:spacing w:line="480" w:lineRule="auto"/>
+        <w:rPr>
+          <w:rFonts w:ascii="Times New Roman" w:hAnsi="Times New Roman" w:cs="Times New Roman"/>
+        </w:rPr>
+      </w:pPr>
+      <m:oMathPara>
+        <m:oMath>
+          <m:sSub>
+            <m:sSubPr>
+              <m:ctrlPr>
+                <w:rPr>
+                  <w:rFonts w:ascii="Cambria Math" w:hAnsi="Cambria Math" w:cs="Times New Roman"/>
+                  <w:i/>
+                </w:rPr>
+              </m:ctrlPr>
+            </m:sSubPr>
+            <m:e>
+              <m:r>
+                <w:rPr>
+                  <w:rFonts w:ascii="Cambria Math" w:hAnsi="Cambria Math" w:cs="Times New Roman"/>
+                </w:rPr>
+                <m:t>A</m:t>
+              </m:r>
+            </m:e>
+            <m:sub>
+              <m:r>
+                <w:rPr>
+                  <w:rFonts w:ascii="Cambria Math" w:hAnsi="Cambria Math" w:cs="Times New Roman"/>
+                </w:rPr>
+                <m:t>2</m:t>
+              </m:r>
+            </m:sub>
+          </m:sSub>
+          <m:r>
+            <w:rPr>
+              <w:rFonts w:ascii="Cambria Math" w:hAnsi="Cambria Math" w:cs="Times New Roman"/>
+            </w:rPr>
+            <m:t>=</m:t>
+          </m:r>
+          <m:r>
+            <w:rPr>
+              <w:rFonts w:ascii="Cambria Math" w:hAnsi="Cambria Math" w:cs="Times New Roman"/>
+            </w:rPr>
+            <m:t>2</m:t>
+          </m:r>
+          <m:r>
+            <w:rPr>
+              <w:rFonts w:ascii="Cambria Math" w:hAnsi="Cambria Math" w:cs="Times New Roman"/>
+            </w:rPr>
+            <m:t>×</m:t>
+          </m:r>
+          <m:r>
+            <w:rPr>
+              <w:rFonts w:ascii="Cambria Math" w:hAnsi="Cambria Math" w:cs="Times New Roman"/>
+            </w:rPr>
+            <m:t>4</m:t>
+          </m:r>
+          <m:r>
+            <w:rPr>
+              <w:rFonts w:ascii="Cambria Math" w:hAnsi="Cambria Math" w:cs="Times New Roman"/>
+            </w:rPr>
+            <m:t>=</m:t>
+          </m:r>
+          <m:r>
+            <w:rPr>
+              <w:rFonts w:ascii="Cambria Math" w:hAnsi="Cambria Math" w:cs="Times New Roman"/>
+            </w:rPr>
+            <m:t>8</m:t>
+          </m:r>
+        </m:oMath>
+      </m:oMathPara>
+    </w:p>
+    <w:p>
+      <w:pPr>
+        <w:tabs>
+          <w:tab w:val="center" w:pos="5040"/>
+          <w:tab w:val="right" w:pos="9180"/>
+        </w:tabs>
+        <w:spacing w:line="480" w:lineRule="auto"/>
+        <w:rPr>
+          <w:rFonts w:ascii="Times New Roman" w:hAnsi="Times New Roman" w:cs="Times New Roman"/>
+        </w:rPr>
+      </w:pPr>
+      <m:oMathPara>
+        <m:oMath>
+          <m:sSub>
+            <m:sSubPr>
+              <m:ctrlPr>
+                <w:rPr>
+                  <w:rFonts w:ascii="Cambria Math" w:hAnsi="Cambria Math" w:cs="Times New Roman"/>
+                  <w:i/>
+                </w:rPr>
+              </m:ctrlPr>
+            </m:sSubPr>
+            <m:e>
+              <m:r>
+                <w:rPr>
+                  <w:rFonts w:ascii="Cambria Math" w:hAnsi="Cambria Math" w:cs="Times New Roman"/>
+                </w:rPr>
+                <m:t>A</m:t>
+              </m:r>
+            </m:e>
+            <m:sub>
+              <m:r>
+                <w:rPr>
+                  <w:rFonts w:ascii="Cambria Math" w:hAnsi="Cambria Math" w:cs="Times New Roman"/>
+                </w:rPr>
+                <m:t>3</m:t>
+              </m:r>
+            </m:sub>
+          </m:sSub>
+          <m:r>
+            <w:rPr>
+              <w:rFonts w:ascii="Cambria Math" w:hAnsi="Cambria Math" w:cs="Times New Roman"/>
+            </w:rPr>
+            <m:t>=3×4=12</m:t>
+          </m:r>
+        </m:oMath>
+      </m:oMathPara>
+    </w:p>
+    <w:p>
+      <w:pPr>
+        <w:tabs>
+          <w:tab w:val="center" w:pos="5040"/>
+          <w:tab w:val="right" w:pos="9180"/>
+        </w:tabs>
+        <w:spacing w:line="480" w:lineRule="auto"/>
+        <w:rPr>
+          <w:rFonts w:ascii="Times New Roman" w:hAnsi="Times New Roman" w:cs="Times New Roman"/>
+        </w:rPr>
+      </w:pPr>
+      <m:oMathPara>
+        <m:oMath>
+          <m:r>
+            <w:rPr>
+              <w:rFonts w:ascii="Cambria Math" w:hAnsi="Cambria Math" w:cs="Times New Roman"/>
+            </w:rPr>
+            <m:t>V</m:t>
+          </m:r>
+          <m:r>
+            <w:rPr>
+              <w:rFonts w:ascii="Cambria Math" w:hAnsi="Cambria Math" w:cs="Times New Roman"/>
+            </w:rPr>
+            <m:t>=2×3</m:t>
+          </m:r>
+          <m:r>
+            <w:rPr>
+              <w:rFonts w:ascii="Cambria Math" w:hAnsi="Cambria Math" w:cs="Times New Roman"/>
+            </w:rPr>
+            <m:t>×4</m:t>
+          </m:r>
+          <m:r>
+            <w:rPr>
+              <w:rFonts w:ascii="Cambria Math" w:hAnsi="Cambria Math" w:cs="Times New Roman"/>
+            </w:rPr>
+            <m:t>=</m:t>
+          </m:r>
+          <m:r>
+            <w:rPr>
+              <w:rFonts w:ascii="Cambria Math" w:hAnsi="Cambria Math" w:cs="Times New Roman"/>
+            </w:rPr>
+            <m:t>24</m:t>
+          </m:r>
+        </m:oMath>
+      </m:oMathPara>
+    </w:p>
+    <w:p>
+      <w:pPr>
+        <w:tabs>
+          <w:tab w:val="center" w:pos="5040"/>
+          <w:tab w:val="right" w:pos="9180"/>
+        </w:tabs>
+        <w:spacing w:line="480" w:lineRule="auto"/>
+        <w:rPr>
+          <w:rFonts w:ascii="Times New Roman" w:eastAsiaTheme="minorEastAsia" w:hAnsi="Times New Roman" w:cs="Times New Roman"/>
+        </w:rPr>
+      </w:pPr>
+      <w:r>
+        <w:rPr>
+          <w:rFonts w:ascii="Times New Roman" w:hAnsi="Times New Roman" w:cs="Times New Roman"/>
+        </w:rPr>
+        <w:t xml:space="preserve">If the prism is dilated by a factor of two, </w:t>
+      </w:r>
+      <w:r>
+        <w:rPr>
+          <w:rFonts w:ascii="Times New Roman" w:hAnsi="Times New Roman" w:cs="Times New Roman"/>
+        </w:rPr>
+        <w:t>its measures will be as follows: 4 by 6 by 8, and</w:t>
+      </w:r>
+      <m:oMath>
+        <m:r>
+          <w:rPr>
+            <w:rFonts w:ascii="Cambria Math" w:hAnsi="Cambria Math" w:cs="Times New Roman"/>
+          </w:rPr>
+          <w:br/>
+        </m:r>
+      </m:oMath>
+      <m:oMathPara>
+        <m:oMath>
+          <m:sSub>
+            <m:sSubPr>
+              <m:ctrlPr>
+                <w:rPr>
+                  <w:rFonts w:ascii="Cambria Math" w:hAnsi="Cambria Math" w:cs="Times New Roman"/>
+                  <w:i/>
+                </w:rPr>
+              </m:ctrlPr>
+            </m:sSubPr>
+            <m:e>
+              <m:r>
+                <w:rPr>
+                  <w:rFonts w:ascii="Cambria Math" w:hAnsi="Cambria Math" w:cs="Times New Roman"/>
+                </w:rPr>
+                <m:t>A</m:t>
+              </m:r>
+              <m:r>
+                <w:rPr>
+                  <w:rFonts w:ascii="Cambria Math" w:hAnsi="Cambria Math" w:cs="Times New Roman"/>
+                </w:rPr>
+                <m:t>'</m:t>
+              </m:r>
+            </m:e>
+            <m:sub>
+              <m:r>
+                <w:rPr>
+                  <w:rFonts w:ascii="Cambria Math" w:hAnsi="Cambria Math" w:cs="Times New Roman"/>
+                </w:rPr>
+                <m:t>1</m:t>
+              </m:r>
+            </m:sub>
+          </m:sSub>
+          <m:r>
+            <w:rPr>
+              <w:rFonts w:ascii="Cambria Math" w:hAnsi="Cambria Math" w:cs="Times New Roman"/>
+            </w:rPr>
+            <m:t>=</m:t>
+          </m:r>
+          <m:r>
+            <w:rPr>
+              <w:rFonts w:ascii="Cambria Math" w:hAnsi="Cambria Math" w:cs="Times New Roman"/>
+            </w:rPr>
+            <m:t>4</m:t>
+          </m:r>
+          <m:r>
+            <w:rPr>
+              <w:rFonts w:ascii="Cambria Math" w:hAnsi="Cambria Math" w:cs="Times New Roman"/>
+            </w:rPr>
+            <m:t>×</m:t>
+          </m:r>
+          <m:r>
+            <w:rPr>
+              <w:rFonts w:ascii="Cambria Math" w:hAnsi="Cambria Math" w:cs="Times New Roman"/>
+            </w:rPr>
+            <m:t>6</m:t>
+          </m:r>
+          <m:r>
+            <w:rPr>
+              <w:rFonts w:ascii="Cambria Math" w:hAnsi="Cambria Math" w:cs="Times New Roman"/>
+            </w:rPr>
+            <m:t>=</m:t>
+          </m:r>
+          <m:r>
+            <w:rPr>
+              <w:rFonts w:ascii="Cambria Math" w:hAnsi="Cambria Math" w:cs="Times New Roman"/>
+            </w:rPr>
+            <m:t>24</m:t>
+          </m:r>
+        </m:oMath>
+      </m:oMathPara>
+    </w:p>
+    <w:p>
+      <w:pPr>
+        <w:tabs>
+          <w:tab w:val="center" w:pos="5040"/>
+          <w:tab w:val="right" w:pos="9180"/>
+        </w:tabs>
+        <w:spacing w:line="480" w:lineRule="auto"/>
+        <w:rPr>
+          <w:rFonts w:ascii="Times New Roman" w:hAnsi="Times New Roman" w:cs="Times New Roman"/>
+        </w:rPr>
+      </w:pPr>
+      <m:oMathPara>
+        <m:oMath>
+          <m:sSub>
+            <m:sSubPr>
+              <m:ctrlPr>
+                <w:rPr>
+                  <w:rFonts w:ascii="Cambria Math" w:hAnsi="Cambria Math" w:cs="Times New Roman"/>
+                  <w:i/>
+                </w:rPr>
+              </m:ctrlPr>
+            </m:sSubPr>
+            <m:e>
+              <m:r>
+                <w:rPr>
+                  <w:rFonts w:ascii="Cambria Math" w:hAnsi="Cambria Math" w:cs="Times New Roman"/>
+                </w:rPr>
+                <m:t>A</m:t>
+              </m:r>
+              <m:r>
+                <w:rPr>
+                  <w:rFonts w:ascii="Cambria Math" w:hAnsi="Cambria Math" w:cs="Times New Roman"/>
+                </w:rPr>
+                <m:t>'</m:t>
+              </m:r>
+            </m:e>
+            <m:sub>
+              <m:r>
+                <w:rPr>
+                  <w:rFonts w:ascii="Cambria Math" w:hAnsi="Cambria Math" w:cs="Times New Roman"/>
+                </w:rPr>
+                <m:t>2</m:t>
+              </m:r>
+            </m:sub>
+          </m:sSub>
+          <m:r>
+            <w:rPr>
+              <w:rFonts w:ascii="Cambria Math" w:hAnsi="Cambria Math" w:cs="Times New Roman"/>
+            </w:rPr>
+            <m:t>=</m:t>
+          </m:r>
+          <m:r>
+            <w:rPr>
+              <w:rFonts w:ascii="Cambria Math" w:hAnsi="Cambria Math" w:cs="Times New Roman"/>
+            </w:rPr>
+            <m:t>4</m:t>
+          </m:r>
+          <m:r>
+            <w:rPr>
+              <w:rFonts w:ascii="Cambria Math" w:hAnsi="Cambria Math" w:cs="Times New Roman"/>
+            </w:rPr>
+            <m:t>×</m:t>
+          </m:r>
+          <m:r>
+            <w:rPr>
+              <w:rFonts w:ascii="Cambria Math" w:hAnsi="Cambria Math" w:cs="Times New Roman"/>
+            </w:rPr>
+            <m:t>8</m:t>
+          </m:r>
+          <m:r>
+            <w:rPr>
+              <w:rFonts w:ascii="Cambria Math" w:hAnsi="Cambria Math" w:cs="Times New Roman"/>
+            </w:rPr>
+            <m:t>=</m:t>
+          </m:r>
+          <m:r>
+            <w:rPr>
+              <w:rFonts w:ascii="Cambria Math" w:hAnsi="Cambria Math" w:cs="Times New Roman"/>
+            </w:rPr>
+            <m:t>32</m:t>
+          </m:r>
+        </m:oMath>
+      </m:oMathPara>
+    </w:p>
+    <w:p>
+      <w:pPr>
+        <w:tabs>
+          <w:tab w:val="center" w:pos="5040"/>
+          <w:tab w:val="right" w:pos="9180"/>
+        </w:tabs>
+        <w:spacing w:line="480" w:lineRule="auto"/>
+        <w:rPr>
+          <w:rFonts w:ascii="Times New Roman" w:hAnsi="Times New Roman" w:cs="Times New Roman"/>
+        </w:rPr>
+      </w:pPr>
+      <m:oMathPara>
+        <m:oMath>
+          <m:sSub>
+            <m:sSubPr>
+              <m:ctrlPr>
+                <w:rPr>
+                  <w:rFonts w:ascii="Cambria Math" w:hAnsi="Cambria Math" w:cs="Times New Roman"/>
+                  <w:i/>
+                </w:rPr>
+              </m:ctrlPr>
+            </m:sSubPr>
+            <m:e>
+              <m:r>
+                <w:rPr>
+                  <w:rFonts w:ascii="Cambria Math" w:hAnsi="Cambria Math" w:cs="Times New Roman"/>
+                </w:rPr>
+                <m:t>A</m:t>
+              </m:r>
+              <m:r>
+                <w:rPr>
+                  <w:rFonts w:ascii="Cambria Math" w:hAnsi="Cambria Math" w:cs="Times New Roman"/>
+                </w:rPr>
+                <m:t>'</m:t>
+              </m:r>
+            </m:e>
+            <m:sub>
+              <m:r>
+                <w:rPr>
+                  <w:rFonts w:ascii="Cambria Math" w:hAnsi="Cambria Math" w:cs="Times New Roman"/>
+                </w:rPr>
+                <m:t>3</m:t>
+              </m:r>
+            </m:sub>
+          </m:sSub>
+          <m:r>
+            <w:rPr>
+              <w:rFonts w:ascii="Cambria Math" w:hAnsi="Cambria Math" w:cs="Times New Roman"/>
+            </w:rPr>
+            <m:t>=</m:t>
+          </m:r>
+          <m:r>
+            <w:rPr>
+              <w:rFonts w:ascii="Cambria Math" w:hAnsi="Cambria Math" w:cs="Times New Roman"/>
+            </w:rPr>
+            <m:t>6</m:t>
+          </m:r>
+          <m:r>
+            <w:rPr>
+              <w:rFonts w:ascii="Cambria Math" w:hAnsi="Cambria Math" w:cs="Times New Roman"/>
+            </w:rPr>
+            <m:t>×</m:t>
+          </m:r>
+          <m:r>
+            <w:rPr>
+              <w:rFonts w:ascii="Cambria Math" w:hAnsi="Cambria Math" w:cs="Times New Roman"/>
+            </w:rPr>
+            <m:t>8</m:t>
+          </m:r>
+          <m:r>
+            <w:rPr>
+              <w:rFonts w:ascii="Cambria Math" w:hAnsi="Cambria Math" w:cs="Times New Roman"/>
+            </w:rPr>
+            <m:t>=</m:t>
+          </m:r>
+          <m:r>
+            <w:rPr>
+              <w:rFonts w:ascii="Cambria Math" w:hAnsi="Cambria Math" w:cs="Times New Roman"/>
+            </w:rPr>
+            <m:t>48</m:t>
+          </m:r>
+        </m:oMath>
+      </m:oMathPara>
+    </w:p>
+    <w:p>
+      <w:pPr>
+        <w:tabs>
+          <w:tab w:val="center" w:pos="5040"/>
+          <w:tab w:val="right" w:pos="9180"/>
+        </w:tabs>
+        <w:spacing w:line="480" w:lineRule="auto"/>
+        <w:rPr>
+          <w:rFonts w:ascii="Times New Roman" w:hAnsi="Times New Roman" w:cs="Times New Roman"/>
+        </w:rPr>
+      </w:pPr>
+      <m:oMathPara>
+        <m:oMath>
+          <m:r>
+            <w:rPr>
+              <w:rFonts w:ascii="Cambria Math" w:hAnsi="Cambria Math" w:cs="Times New Roman"/>
+            </w:rPr>
+            <m:t>V</m:t>
+          </m:r>
+          <m:r>
+            <w:rPr>
+              <w:rFonts w:ascii="Cambria Math" w:hAnsi="Cambria Math" w:cs="Times New Roman"/>
+            </w:rPr>
+            <m:t>'</m:t>
+          </m:r>
+          <m:r>
+            <w:rPr>
+              <w:rFonts w:ascii="Cambria Math" w:hAnsi="Cambria Math" w:cs="Times New Roman"/>
+            </w:rPr>
+            <m:t>=</m:t>
+          </m:r>
+          <m:r>
+            <w:rPr>
+              <w:rFonts w:ascii="Cambria Math" w:hAnsi="Cambria Math" w:cs="Times New Roman"/>
+            </w:rPr>
+            <m:t>4</m:t>
+          </m:r>
+          <m:r>
+            <w:rPr>
+              <w:rFonts w:ascii="Cambria Math" w:hAnsi="Cambria Math" w:cs="Times New Roman"/>
+            </w:rPr>
+            <m:t>×</m:t>
+          </m:r>
+          <m:r>
+            <w:rPr>
+              <w:rFonts w:ascii="Cambria Math" w:hAnsi="Cambria Math" w:cs="Times New Roman"/>
+            </w:rPr>
+            <m:t>6</m:t>
+          </m:r>
+          <m:r>
+            <w:rPr>
+              <w:rFonts w:ascii="Cambria Math" w:hAnsi="Cambria Math" w:cs="Times New Roman"/>
+            </w:rPr>
+            <m:t>×</m:t>
+          </m:r>
+          <m:r>
+            <w:rPr>
+              <w:rFonts w:ascii="Cambria Math" w:hAnsi="Cambria Math" w:cs="Times New Roman"/>
+            </w:rPr>
+            <m:t>8</m:t>
+          </m:r>
+          <m:r>
+            <w:rPr>
+              <w:rFonts w:ascii="Cambria Math" w:hAnsi="Cambria Math" w:cs="Times New Roman"/>
+            </w:rPr>
+            <m:t>=</m:t>
+          </m:r>
+          <m:r>
+            <w:rPr>
+              <w:rFonts w:ascii="Cambria Math" w:hAnsi="Cambria Math" w:cs="Times New Roman"/>
+            </w:rPr>
+            <m:t>192</m:t>
+          </m:r>
+        </m:oMath>
+      </m:oMathPara>
+    </w:p>
+    <w:p>
+      <w:pPr>
+        <w:tabs>
+          <w:tab w:val="center" w:pos="5040"/>
+          <w:tab w:val="right" w:pos="9180"/>
+        </w:tabs>
+        <w:spacing w:line="480" w:lineRule="auto"/>
+        <w:rPr>
+          <w:rFonts w:ascii="Times New Roman" w:hAnsi="Times New Roman" w:cs="Times New Roman"/>
+        </w:rPr>
+      </w:pPr>
+      <w:r>
+        <w:rPr>
+          <w:rFonts w:ascii="Times New Roman" w:hAnsi="Times New Roman" w:cs="Times New Roman"/>
+        </w:rPr>
+        <w:t xml:space="preserve">Note that the areas have not doubled, they increased by a factor of four (two squared), and the volume increased eightfold (two cubed). A 3-dimensional representation of the two prisms is shown </w:t>
+      </w:r>
+      <w:r>
+        <w:rPr>
+          <w:rFonts w:ascii="Times New Roman" w:hAnsi="Times New Roman" w:cs="Times New Roman"/>
+        </w:rPr>
+        <w:t>below</w:t>
+      </w:r>
+      <w:r>
+        <w:rPr>
+          <w:rFonts w:ascii="Times New Roman" w:hAnsi="Times New Roman" w:cs="Times New Roman"/>
+        </w:rPr>
+        <w:t xml:space="preserve"> </w:t>
+      </w:r>
+      <w:r>
+        <w:rPr>
+          <w:rFonts w:ascii="Times New Roman" w:hAnsi="Times New Roman" w:cs="Times New Roman"/>
+        </w:rPr>
+        <w:t>(f</w:t>
+      </w:r>
+      <w:r>
+        <w:rPr>
+          <w:rFonts w:ascii="Times New Roman" w:hAnsi="Times New Roman" w:cs="Times New Roman"/>
+        </w:rPr>
+        <w:t>igure 1</w:t>
+      </w:r>
+      <w:r>
+        <w:rPr>
+          <w:rFonts w:ascii="Times New Roman" w:hAnsi="Times New Roman" w:cs="Times New Roman"/>
+        </w:rPr>
+        <w:t>)</w:t>
+      </w:r>
+      <w:r>
+        <w:rPr>
+          <w:rFonts w:ascii="Times New Roman" w:hAnsi="Times New Roman" w:cs="Times New Roman"/>
+        </w:rPr>
+        <w:t>.</w:t>
       </w:r>
     </w:p>
     <w:p>
@@ -257,15 +1814,61 @@
           <w:tab w:val="right" w:pos="9180"/>
         </w:tabs>
         <w:spacing w:line="480" w:lineRule="auto"/>
-        <w:jc w:val="center"/>
       </w:pPr>
+      <w:r>
+        <w:rPr>
+          <w:rFonts w:ascii="Times New Roman" w:hAnsi="Times New Roman" w:cs="Times New Roman"/>
+          <w:noProof/>
+        </w:rPr>
+        <w:drawing>
+          <wp:inline distT="0" distB="0" distL="0" distR="0" wp14:anchorId="001D6B1C" wp14:editId="3B6FE348">
+            <wp:extent cx="4639257" cy="2167466"/>
+            <wp:effectExtent l="0" t="0" r="0" b="4445"/>
+            <wp:docPr id="1" name="Picture 1" descr="a prism and its imaged scaled by a factor of two"/>
+            <wp:cNvGraphicFramePr>
+              <a:graphicFrameLocks xmlns:a="http://schemas.openxmlformats.org/drawingml/2006/main" noChangeAspect="1"/>
+            </wp:cNvGraphicFramePr>
+            <a:graphic xmlns:a="http://schemas.openxmlformats.org/drawingml/2006/main">
+              <a:graphicData uri="http://schemas.openxmlformats.org/drawingml/2006/picture">
+                <pic:pic xmlns:pic="http://schemas.openxmlformats.org/drawingml/2006/picture">
+                  <pic:nvPicPr>
+                    <pic:cNvPr id="1" name="9-6CW_Prism-dilation.png"/>
+                    <pic:cNvPicPr/>
+                  </pic:nvPicPr>
+                  <pic:blipFill>
+                    <a:blip r:embed="rId6">
+                      <a:extLst>
+                        <a:ext uri="{28A0092B-C50C-407E-A947-70E740481C1C}">
+                          <a14:useLocalDpi xmlns:a14="http://schemas.microsoft.com/office/drawing/2010/main" val="0"/>
+                        </a:ext>
+                      </a:extLst>
+                    </a:blip>
+                    <a:stretch>
+                      <a:fillRect/>
+                    </a:stretch>
+                  </pic:blipFill>
+                  <pic:spPr>
+                    <a:xfrm>
+                      <a:off x="0" y="0"/>
+                      <a:ext cx="4720723" cy="2205527"/>
+                    </a:xfrm>
+                    <a:prstGeom prst="rect">
+                      <a:avLst/>
+                    </a:prstGeom>
+                  </pic:spPr>
+                </pic:pic>
+              </a:graphicData>
+            </a:graphic>
+          </wp:inline>
+        </w:drawing>
+      </w:r>
     </w:p>
     <w:p>
       <w:pPr>
         <w:pStyle w:val="Caption"/>
-        <w:jc w:val="center"/>
         <w:rPr>
           <w:rFonts w:ascii="Times New Roman" w:hAnsi="Times New Roman" w:cs="Times New Roman (Body CS)"/>
+          <w:i w:val="0"/>
           <w:color w:val="000000" w:themeColor="text1"/>
           <w:sz w:val="24"/>
         </w:rPr>
@@ -273,309 +1876,92 @@
       <w:r>
         <w:rPr>
           <w:rFonts w:ascii="Times New Roman" w:hAnsi="Times New Roman" w:cs="Times New Roman (Body CS)"/>
+          <w:i w:val="0"/>
           <w:color w:val="000000" w:themeColor="text1"/>
           <w:sz w:val="24"/>
         </w:rPr>
-        <w:t xml:space="preserve">Figure </w:t>
+        <w:t>Figure 1</w:t>
       </w:r>
       <w:r>
         <w:rPr>
           <w:rFonts w:ascii="Times New Roman" w:hAnsi="Times New Roman" w:cs="Times New Roman (Body CS)"/>
+          <w:i w:val="0"/>
           <w:color w:val="000000" w:themeColor="text1"/>
           <w:sz w:val="24"/>
         </w:rPr>
-        <w:fldChar w:fldCharType="begin"/>
+        <w:t>.</w:t>
       </w:r>
       <w:r>
         <w:rPr>
           <w:rFonts w:ascii="Times New Roman" w:hAnsi="Times New Roman" w:cs="Times New Roman (Body CS)"/>
+          <w:i w:val="0"/>
           <w:color w:val="000000" w:themeColor="text1"/>
           <w:sz w:val="24"/>
         </w:rPr>
-        <w:instrText xml:space="preserve"> SEQ Figure \* ARABIC </w:instrText>
+        <w:t xml:space="preserve"> A prism and its image scaled by a factor of k=2</w:t>
       </w:r>
       <w:r>
         <w:rPr>
           <w:rFonts w:ascii="Times New Roman" w:hAnsi="Times New Roman" w:cs="Times New Roman (Body CS)"/>
+          <w:i w:val="0"/>
           <w:color w:val="000000" w:themeColor="text1"/>
           <w:sz w:val="24"/>
         </w:rPr>
-        <w:fldChar w:fldCharType="separate"/>
-      </w:r>
-      <w:r>
-        <w:rPr>
-          <w:rFonts w:ascii="Times New Roman" w:hAnsi="Times New Roman" w:cs="Times New Roman (Body CS)"/>
-          <w:noProof/>
-          <w:color w:val="000000" w:themeColor="text1"/>
-          <w:sz w:val="24"/>
-        </w:rPr>
-        <w:t>1</w:t>
-      </w:r>
-      <w:r>
-        <w:rPr>
-          <w:rFonts w:ascii="Times New Roman" w:hAnsi="Times New Roman" w:cs="Times New Roman (Body CS)"/>
-          <w:color w:val="000000" w:themeColor="text1"/>
-          <w:sz w:val="24"/>
-        </w:rPr>
-        <w:fldChar w:fldCharType="end"/>
-      </w:r>
-      <w:r>
-        <w:rPr>
-          <w:rFonts w:ascii="Times New Roman" w:hAnsi="Times New Roman" w:cs="Times New Roman (Body CS)"/>
-          <w:color w:val="000000" w:themeColor="text1"/>
-          <w:sz w:val="24"/>
-        </w:rPr>
-        <w:t>: Two overlapping similar triangles showing the lengths of corresponding sides</w:t>
+        <w:t xml:space="preserve">. </w:t>
       </w:r>
     </w:p>
     <w:p>
       <w:pPr>
-        <w:tabs>
-          <w:tab w:val="center" w:pos="5040"/>
-          <w:tab w:val="right" w:pos="9180"/>
-        </w:tabs>
-        <w:spacing w:line="480" w:lineRule="auto"/>
-        <w:rPr>
-          <w:rFonts w:ascii="Times New Roman" w:hAnsi="Times New Roman" w:cs="Times New Roman"/>
+        <w:pStyle w:val="Caption"/>
+        <w:rPr>
+          <w:rFonts w:ascii="Times New Roman" w:hAnsi="Times New Roman" w:cs="Times New Roman (Body CS)"/>
+          <w:i w:val="0"/>
+          <w:color w:val="000000" w:themeColor="text1"/>
+          <w:sz w:val="24"/>
         </w:rPr>
       </w:pPr>
       <w:r>
         <w:rPr>
-          <w:rFonts w:ascii="Times New Roman" w:hAnsi="Times New Roman" w:cs="Times New Roman"/>
-        </w:rPr>
-        <w:tab/>
-      </w:r>
-      <w:r>
-        <w:rPr>
-          <w:rFonts w:ascii="Times New Roman" w:hAnsi="Times New Roman" w:cs="Times New Roman"/>
-        </w:rPr>
-        <w:t>Corresponding angles are congruent</w:t>
-      </w:r>
-      <w:r>
-        <w:rPr>
-          <w:rFonts w:ascii="Times New Roman" w:hAnsi="Times New Roman" w:cs="Times New Roman"/>
-        </w:rPr>
-        <w:t>,</w:t>
-      </w:r>
-      <w:r>
-        <w:rPr>
-          <w:rFonts w:ascii="Times New Roman" w:hAnsi="Times New Roman" w:cs="Times New Roman"/>
-        </w:rPr>
-        <w:t xml:space="preserve"> </w:t>
-      </w:r>
-      <m:oMath>
-        <m:r>
+          <w:rFonts w:ascii="Times New Roman" w:hAnsi="Times New Roman" w:cs="Times New Roman (Body CS)"/>
+          <w:i w:val="0"/>
+          <w:color w:val="000000" w:themeColor="text1"/>
+          <w:sz w:val="24"/>
+        </w:rPr>
+        <w:t xml:space="preserve">Source: </w:t>
+      </w:r>
+      <w:r>
+        <w:rPr>
+          <w:rFonts w:ascii="Times New Roman" w:hAnsi="Times New Roman" w:cs="Times New Roman (Body CS)"/>
+          <w:i w:val="0"/>
+          <w:color w:val="000000" w:themeColor="text1"/>
+          <w:sz w:val="24"/>
+        </w:rPr>
+        <w:t xml:space="preserve">The image file was downloaded from </w:t>
+      </w:r>
+      <w:hyperlink r:id="rId7" w:history="1">
+        <w:r>
           <w:rPr>
-            <w:rFonts w:ascii="Cambria Math" w:hAnsi="Cambria Math" w:cs="Times New Roman"/>
+            <w:rStyle w:val="Hyperlink"/>
+            <w:rFonts w:ascii="Times New Roman" w:hAnsi="Times New Roman" w:cs="Times New Roman (Body CS)"/>
+            <w:i w:val="0"/>
+            <w:sz w:val="24"/>
           </w:rPr>
-          <m:t>∠ACB≅∠AC''B''</m:t>
-        </m:r>
-      </m:oMath>
-      <w:r>
-        <w:rPr>
-          <w:rFonts w:ascii="Times New Roman" w:eastAsiaTheme="minorEastAsia" w:hAnsi="Times New Roman" w:cs="Times New Roman"/>
-        </w:rPr>
-        <w:t xml:space="preserve">, and </w:t>
-      </w:r>
-      <m:oMath>
-        <m:r>
-          <w:rPr>
-            <w:rFonts w:ascii="Cambria Math" w:hAnsi="Cambria Math" w:cs="Times New Roman"/>
-          </w:rPr>
-          <m:t>∠A≅∠A</m:t>
-        </m:r>
-      </m:oMath>
-      <w:r>
-        <w:rPr>
-          <w:rFonts w:ascii="Times New Roman" w:eastAsiaTheme="minorEastAsia" w:hAnsi="Times New Roman" w:cs="Times New Roman"/>
-        </w:rPr>
-        <w:t xml:space="preserve">, by the reflexive property, so the two triangles are similar by </w:t>
-      </w:r>
-      <w:r>
-        <w:rPr>
-          <w:rFonts w:ascii="Times New Roman" w:eastAsiaTheme="minorEastAsia" w:hAnsi="Times New Roman" w:cs="Times New Roman"/>
-          <w:i/>
-        </w:rPr>
-        <w:t>AA</w:t>
-      </w:r>
-      <w:r>
-        <w:rPr>
-          <w:rFonts w:ascii="Times New Roman" w:eastAsiaTheme="minorEastAsia" w:hAnsi="Times New Roman" w:cs="Times New Roman"/>
-        </w:rPr>
-        <w:t xml:space="preserve"> Similarity,</w:t>
-      </w:r>
-      <w:r>
-        <w:rPr>
-          <w:rFonts w:ascii="Times New Roman" w:hAnsi="Times New Roman" w:cs="Times New Roman"/>
-        </w:rPr>
-        <w:t xml:space="preserve"> </w:t>
-      </w:r>
-      <m:oMath>
-        <m:r>
-          <w:rPr>
-            <w:rFonts w:ascii="Cambria Math" w:hAnsi="Cambria Math" w:cs="Times New Roman"/>
-          </w:rPr>
-          <m:t>∆ABC≅∆AB''C''</m:t>
-        </m:r>
-      </m:oMath>
-      <w:r>
-        <w:rPr>
-          <w:rFonts w:ascii="Times New Roman" w:eastAsiaTheme="minorEastAsia" w:hAnsi="Times New Roman" w:cs="Times New Roman"/>
-        </w:rPr>
-        <w:t>.</w:t>
-      </w:r>
-      <w:r>
-        <w:rPr>
-          <w:rFonts w:ascii="Times New Roman" w:eastAsiaTheme="minorEastAsia" w:hAnsi="Times New Roman" w:cs="Times New Roman"/>
-        </w:rPr>
-        <w:t xml:space="preserve"> The scale factor can be calculated from the ratios of the corresponding sides. </w:t>
-      </w:r>
-      <m:oMath>
-        <m:f>
-          <m:fPr>
-            <m:ctrlPr>
-              <w:rPr>
-                <w:rFonts w:ascii="Cambria Math" w:eastAsiaTheme="minorEastAsia" w:hAnsi="Cambria Math" w:cs="Times New Roman"/>
-                <w:i/>
-              </w:rPr>
-            </m:ctrlPr>
-          </m:fPr>
-          <m:num>
-            <m:r>
-              <w:rPr>
-                <w:rFonts w:ascii="Cambria Math" w:eastAsiaTheme="minorEastAsia" w:hAnsi="Cambria Math" w:cs="Times New Roman"/>
-              </w:rPr>
-              <m:t>AB"</m:t>
-            </m:r>
-          </m:num>
-          <m:den>
-            <m:r>
-              <w:rPr>
-                <w:rFonts w:ascii="Cambria Math" w:eastAsiaTheme="minorEastAsia" w:hAnsi="Cambria Math" w:cs="Times New Roman"/>
-              </w:rPr>
-              <m:t>AB</m:t>
-            </m:r>
-          </m:den>
-        </m:f>
-        <m:r>
-          <w:rPr>
-            <w:rFonts w:ascii="Cambria Math" w:eastAsiaTheme="minorEastAsia" w:hAnsi="Cambria Math" w:cs="Times New Roman"/>
-          </w:rPr>
-          <m:t>=</m:t>
-        </m:r>
-        <m:f>
-          <m:fPr>
-            <m:ctrlPr>
-              <w:rPr>
-                <w:rFonts w:ascii="Cambria Math" w:eastAsiaTheme="minorEastAsia" w:hAnsi="Cambria Math" w:cs="Times New Roman"/>
-                <w:i/>
-              </w:rPr>
-            </m:ctrlPr>
-          </m:fPr>
-          <m:num>
-            <m:r>
-              <w:rPr>
-                <w:rFonts w:ascii="Cambria Math" w:eastAsiaTheme="minorEastAsia" w:hAnsi="Cambria Math" w:cs="Times New Roman"/>
-              </w:rPr>
-              <m:t>12</m:t>
-            </m:r>
-          </m:num>
-          <m:den>
-            <m:r>
-              <w:rPr>
-                <w:rFonts w:ascii="Cambria Math" w:eastAsiaTheme="minorEastAsia" w:hAnsi="Cambria Math" w:cs="Times New Roman"/>
-              </w:rPr>
-              <m:t>8</m:t>
-            </m:r>
-          </m:den>
-        </m:f>
-        <m:r>
-          <w:rPr>
-            <w:rFonts w:ascii="Cambria Math" w:eastAsiaTheme="minorEastAsia" w:hAnsi="Cambria Math" w:cs="Times New Roman"/>
-          </w:rPr>
-          <m:t>=1.5</m:t>
-        </m:r>
-      </m:oMath>
-      <w:r>
-        <w:rPr>
-          <w:rFonts w:ascii="Times New Roman" w:eastAsiaTheme="minorEastAsia" w:hAnsi="Times New Roman" w:cs="Times New Roman"/>
-        </w:rPr>
-        <w:t xml:space="preserve"> and </w:t>
-      </w:r>
-      <m:oMath>
-        <m:f>
-          <m:fPr>
-            <m:ctrlPr>
-              <w:rPr>
-                <w:rFonts w:ascii="Cambria Math" w:eastAsiaTheme="minorEastAsia" w:hAnsi="Cambria Math" w:cs="Times New Roman"/>
-                <w:i/>
-              </w:rPr>
-            </m:ctrlPr>
-          </m:fPr>
-          <m:num>
-            <m:r>
-              <w:rPr>
-                <w:rFonts w:ascii="Cambria Math" w:eastAsiaTheme="minorEastAsia" w:hAnsi="Cambria Math" w:cs="Times New Roman"/>
-              </w:rPr>
-              <m:t>AC"</m:t>
-            </m:r>
-          </m:num>
-          <m:den>
-            <m:r>
-              <w:rPr>
-                <w:rFonts w:ascii="Cambria Math" w:eastAsiaTheme="minorEastAsia" w:hAnsi="Cambria Math" w:cs="Times New Roman"/>
-              </w:rPr>
-              <m:t>AC</m:t>
-            </m:r>
-          </m:den>
-        </m:f>
-        <m:r>
-          <w:rPr>
-            <w:rFonts w:ascii="Cambria Math" w:eastAsiaTheme="minorEastAsia" w:hAnsi="Cambria Math" w:cs="Times New Roman"/>
-          </w:rPr>
-          <m:t>=</m:t>
-        </m:r>
-        <m:f>
-          <m:fPr>
-            <m:ctrlPr>
-              <w:rPr>
-                <w:rFonts w:ascii="Cambria Math" w:eastAsiaTheme="minorEastAsia" w:hAnsi="Cambria Math" w:cs="Times New Roman"/>
-                <w:i/>
-              </w:rPr>
-            </m:ctrlPr>
-          </m:fPr>
-          <m:num>
-            <m:r>
-              <w:rPr>
-                <w:rFonts w:ascii="Cambria Math" w:eastAsiaTheme="minorEastAsia" w:hAnsi="Cambria Math" w:cs="Times New Roman"/>
-              </w:rPr>
-              <m:t>6</m:t>
-            </m:r>
-          </m:num>
-          <m:den>
-            <m:r>
-              <w:rPr>
-                <w:rFonts w:ascii="Cambria Math" w:eastAsiaTheme="minorEastAsia" w:hAnsi="Cambria Math" w:cs="Times New Roman"/>
-              </w:rPr>
-              <m:t>4</m:t>
-            </m:r>
-          </m:den>
-        </m:f>
-        <m:r>
-          <w:rPr>
-            <w:rFonts w:ascii="Cambria Math" w:eastAsiaTheme="minorEastAsia" w:hAnsi="Cambria Math" w:cs="Times New Roman"/>
-          </w:rPr>
-          <m:t>=1.5</m:t>
-        </m:r>
-      </m:oMath>
-      <w:r>
-        <w:rPr>
-          <w:rFonts w:ascii="Times New Roman" w:eastAsiaTheme="minorEastAsia" w:hAnsi="Times New Roman" w:cs="Times New Roman"/>
+          <w:t>https://math.huson.com</w:t>
+        </w:r>
+      </w:hyperlink>
+      <w:r>
+        <w:rPr>
+          <w:rFonts w:ascii="Times New Roman" w:hAnsi="Times New Roman" w:cs="Times New Roman (Body CS)"/>
+          <w:i w:val="0"/>
+          <w:color w:val="000000" w:themeColor="text1"/>
+          <w:sz w:val="24"/>
         </w:rPr>
         <w:t>.</w:t>
       </w:r>
     </w:p>
     <w:sectPr>
+      <w:headerReference w:type="even" r:id="rId8"/>
+      <w:headerReference w:type="default" r:id="rId9"/>
       <w:pgSz w:w="12240" w:h="15840"/>
       <w:pgMar w:top="1440" w:right="1440" w:bottom="1440" w:left="1440" w:header="720" w:footer="720" w:gutter="0"/>
       <w:cols w:space="720"/>
@@ -583,6 +1969,178 @@
     </w:sectPr>
   </w:body>
 </w:document>
+</file>
+
+<file path=word/endnotes.xml><?xml version="1.0" encoding="utf-8"?>
+<w:endnotes xmlns:wpc="http://schemas.microsoft.com/office/word/2010/wordprocessingCanvas" xmlns:cx="http://schemas.microsoft.com/office/drawing/2014/chartex" xmlns:cx1="http://schemas.microsoft.com/office/drawing/2015/9/8/chartex" xmlns:cx2="http://schemas.microsoft.com/office/drawing/2015/10/21/chartex" xmlns:cx3="http://schemas.microsoft.com/office/drawing/2016/5/9/chartex" xmlns:cx4="http://schemas.microsoft.com/office/drawing/2016/5/10/chartex" xmlns:cx5="http://schemas.microsoft.com/office/drawing/2016/5/11/chartex" xmlns:cx6="http://schemas.microsoft.com/office/drawing/2016/5/12/chartex" xmlns:cx7="http://schemas.microsoft.com/office/drawing/2016/5/13/chartex" xmlns:cx8="http://schemas.microsoft.com/office/drawing/2016/5/14/chartex" xmlns:mc="http://schemas.openxmlformats.org/markup-compatibility/2006" xmlns:aink="http://schemas.microsoft.com/office/drawing/2016/ink" xmlns:am3d="http://schemas.microsoft.com/office/drawing/2017/model3d" xmlns:o="urn:schemas-microsoft-com:office:office" xmlns:r="http://schemas.openxmlformats.org/officeDocument/2006/relationships" xmlns:m="http://schemas.openxmlformats.org/officeDocument/2006/math" xmlns:v="urn:schemas-microsoft-com:vml" xmlns:wp14="http://schemas.microsoft.com/office/word/2010/wordprocessingDrawing" xmlns:wp="http://schemas.openxmlformats.org/drawingml/2006/wordprocessingDrawing" xmlns:w10="urn:schemas-microsoft-com:office:word" xmlns:w="http://schemas.openxmlformats.org/wordprocessingml/2006/main" xmlns:w14="http://schemas.microsoft.com/office/word/2010/wordml" xmlns:w15="http://schemas.microsoft.com/office/word/2012/wordml" xmlns:w16cid="http://schemas.microsoft.com/office/word/2016/wordml/cid" xmlns:w16se="http://schemas.microsoft.com/office/word/2015/wordml/symex" xmlns:wpg="http://schemas.microsoft.com/office/word/2010/wordprocessingGroup" xmlns:wpi="http://schemas.microsoft.com/office/word/2010/wordprocessingInk" xmlns:wne="http://schemas.microsoft.com/office/word/2006/wordml" xmlns:wps="http://schemas.microsoft.com/office/word/2010/wordprocessingShape" mc:Ignorable="w14 w15 w16se w16cid wp14">
+  <w:endnote w:type="separator" w:id="-1">
+    <w:p>
+      <w:r>
+        <w:separator/>
+      </w:r>
+    </w:p>
+  </w:endnote>
+  <w:endnote w:type="continuationSeparator" w:id="0">
+    <w:p>
+      <w:r>
+        <w:continuationSeparator/>
+      </w:r>
+    </w:p>
+  </w:endnote>
+</w:endnotes>
+</file>
+
+<file path=word/footnotes.xml><?xml version="1.0" encoding="utf-8"?>
+<w:footnotes xmlns:wpc="http://schemas.microsoft.com/office/word/2010/wordprocessingCanvas" xmlns:cx="http://schemas.microsoft.com/office/drawing/2014/chartex" xmlns:cx1="http://schemas.microsoft.com/office/drawing/2015/9/8/chartex" xmlns:cx2="http://schemas.microsoft.com/office/drawing/2015/10/21/chartex" xmlns:cx3="http://schemas.microsoft.com/office/drawing/2016/5/9/chartex" xmlns:cx4="http://schemas.microsoft.com/office/drawing/2016/5/10/chartex" xmlns:cx5="http://schemas.microsoft.com/office/drawing/2016/5/11/chartex" xmlns:cx6="http://schemas.microsoft.com/office/drawing/2016/5/12/chartex" xmlns:cx7="http://schemas.microsoft.com/office/drawing/2016/5/13/chartex" xmlns:cx8="http://schemas.microsoft.com/office/drawing/2016/5/14/chartex" xmlns:mc="http://schemas.openxmlformats.org/markup-compatibility/2006" xmlns:aink="http://schemas.microsoft.com/office/drawing/2016/ink" xmlns:am3d="http://schemas.microsoft.com/office/drawing/2017/model3d" xmlns:o="urn:schemas-microsoft-com:office:office" xmlns:r="http://schemas.openxmlformats.org/officeDocument/2006/relationships" xmlns:m="http://schemas.openxmlformats.org/officeDocument/2006/math" xmlns:v="urn:schemas-microsoft-com:vml" xmlns:wp14="http://schemas.microsoft.com/office/word/2010/wordprocessingDrawing" xmlns:wp="http://schemas.openxmlformats.org/drawingml/2006/wordprocessingDrawing" xmlns:w10="urn:schemas-microsoft-com:office:word" xmlns:w="http://schemas.openxmlformats.org/wordprocessingml/2006/main" xmlns:w14="http://schemas.microsoft.com/office/word/2010/wordml" xmlns:w15="http://schemas.microsoft.com/office/word/2012/wordml" xmlns:w16cid="http://schemas.microsoft.com/office/word/2016/wordml/cid" xmlns:w16se="http://schemas.microsoft.com/office/word/2015/wordml/symex" xmlns:wpg="http://schemas.microsoft.com/office/word/2010/wordprocessingGroup" xmlns:wpi="http://schemas.microsoft.com/office/word/2010/wordprocessingInk" xmlns:wne="http://schemas.microsoft.com/office/word/2006/wordml" xmlns:wps="http://schemas.microsoft.com/office/word/2010/wordprocessingShape" mc:Ignorable="w14 w15 w16se w16cid wp14">
+  <w:footnote w:type="separator" w:id="-1">
+    <w:p>
+      <w:r>
+        <w:separator/>
+      </w:r>
+    </w:p>
+  </w:footnote>
+  <w:footnote w:type="continuationSeparator" w:id="0">
+    <w:p>
+      <w:r>
+        <w:continuationSeparator/>
+      </w:r>
+    </w:p>
+  </w:footnote>
+</w:footnotes>
+</file>
+
+<file path=word/header1.xml><?xml version="1.0" encoding="utf-8"?>
+<w:hdr xmlns:wpc="http://schemas.microsoft.com/office/word/2010/wordprocessingCanvas" xmlns:cx="http://schemas.microsoft.com/office/drawing/2014/chartex" xmlns:cx1="http://schemas.microsoft.com/office/drawing/2015/9/8/chartex" xmlns:cx2="http://schemas.microsoft.com/office/drawing/2015/10/21/chartex" xmlns:cx3="http://schemas.microsoft.com/office/drawing/2016/5/9/chartex" xmlns:cx4="http://schemas.microsoft.com/office/drawing/2016/5/10/chartex" xmlns:cx5="http://schemas.microsoft.com/office/drawing/2016/5/11/chartex" xmlns:cx6="http://schemas.microsoft.com/office/drawing/2016/5/12/chartex" xmlns:cx7="http://schemas.microsoft.com/office/drawing/2016/5/13/chartex" xmlns:cx8="http://schemas.microsoft.com/office/drawing/2016/5/14/chartex" xmlns:mc="http://schemas.openxmlformats.org/markup-compatibility/2006" xmlns:aink="http://schemas.microsoft.com/office/drawing/2016/ink" xmlns:am3d="http://schemas.microsoft.com/office/drawing/2017/model3d" xmlns:o="urn:schemas-microsoft-com:office:office" xmlns:r="http://schemas.openxmlformats.org/officeDocument/2006/relationships" xmlns:m="http://schemas.openxmlformats.org/officeDocument/2006/math" xmlns:v="urn:schemas-microsoft-com:vml" xmlns:wp14="http://schemas.microsoft.com/office/word/2010/wordprocessingDrawing" xmlns:wp="http://schemas.openxmlformats.org/drawingml/2006/wordprocessingDrawing" xmlns:w10="urn:schemas-microsoft-com:office:word" xmlns:w="http://schemas.openxmlformats.org/wordprocessingml/2006/main" xmlns:w14="http://schemas.microsoft.com/office/word/2010/wordml" xmlns:w15="http://schemas.microsoft.com/office/word/2012/wordml" xmlns:w16cid="http://schemas.microsoft.com/office/word/2016/wordml/cid" xmlns:w16se="http://schemas.microsoft.com/office/word/2015/wordml/symex" xmlns:wpg="http://schemas.microsoft.com/office/word/2010/wordprocessingGroup" xmlns:wpi="http://schemas.microsoft.com/office/word/2010/wordprocessingInk" xmlns:wne="http://schemas.microsoft.com/office/word/2006/wordml" xmlns:wps="http://schemas.microsoft.com/office/word/2010/wordprocessingShape" mc:Ignorable="w14 w15 w16se w16cid wp14">
+  <w:sdt>
+    <w:sdtPr>
+      <w:rPr>
+        <w:rStyle w:val="PageNumber"/>
+      </w:rPr>
+      <w:id w:val="1641608063"/>
+      <w:docPartObj>
+        <w:docPartGallery w:val="Page Numbers (Top of Page)"/>
+        <w:docPartUnique/>
+      </w:docPartObj>
+    </w:sdtPr>
+    <w:sdtContent>
+      <w:p>
+        <w:pPr>
+          <w:pStyle w:val="Header"/>
+          <w:framePr w:wrap="none" w:vAnchor="text" w:hAnchor="margin" w:xAlign="right" w:y="1"/>
+          <w:rPr>
+            <w:rStyle w:val="PageNumber"/>
+          </w:rPr>
+        </w:pPr>
+        <w:r>
+          <w:rPr>
+            <w:rStyle w:val="PageNumber"/>
+          </w:rPr>
+          <w:fldChar w:fldCharType="begin"/>
+        </w:r>
+        <w:r>
+          <w:rPr>
+            <w:rStyle w:val="PageNumber"/>
+          </w:rPr>
+          <w:instrText xml:space="preserve"> PAGE </w:instrText>
+        </w:r>
+        <w:r>
+          <w:rPr>
+            <w:rStyle w:val="PageNumber"/>
+          </w:rPr>
+          <w:fldChar w:fldCharType="end"/>
+        </w:r>
+      </w:p>
+    </w:sdtContent>
+  </w:sdt>
+  <w:p>
+    <w:pPr>
+      <w:pStyle w:val="Header"/>
+      <w:ind w:right="360"/>
+    </w:pPr>
+  </w:p>
+</w:hdr>
+</file>
+
+<file path=word/header2.xml><?xml version="1.0" encoding="utf-8"?>
+<w:hdr xmlns:wpc="http://schemas.microsoft.com/office/word/2010/wordprocessingCanvas" xmlns:cx="http://schemas.microsoft.com/office/drawing/2014/chartex" xmlns:cx1="http://schemas.microsoft.com/office/drawing/2015/9/8/chartex" xmlns:cx2="http://schemas.microsoft.com/office/drawing/2015/10/21/chartex" xmlns:cx3="http://schemas.microsoft.com/office/drawing/2016/5/9/chartex" xmlns:cx4="http://schemas.microsoft.com/office/drawing/2016/5/10/chartex" xmlns:cx5="http://schemas.microsoft.com/office/drawing/2016/5/11/chartex" xmlns:cx6="http://schemas.microsoft.com/office/drawing/2016/5/12/chartex" xmlns:cx7="http://schemas.microsoft.com/office/drawing/2016/5/13/chartex" xmlns:cx8="http://schemas.microsoft.com/office/drawing/2016/5/14/chartex" xmlns:mc="http://schemas.openxmlformats.org/markup-compatibility/2006" xmlns:aink="http://schemas.microsoft.com/office/drawing/2016/ink" xmlns:am3d="http://schemas.microsoft.com/office/drawing/2017/model3d" xmlns:o="urn:schemas-microsoft-com:office:office" xmlns:r="http://schemas.openxmlformats.org/officeDocument/2006/relationships" xmlns:m="http://schemas.openxmlformats.org/officeDocument/2006/math" xmlns:v="urn:schemas-microsoft-com:vml" xmlns:wp14="http://schemas.microsoft.com/office/word/2010/wordprocessingDrawing" xmlns:wp="http://schemas.openxmlformats.org/drawingml/2006/wordprocessingDrawing" xmlns:w10="urn:schemas-microsoft-com:office:word" xmlns:w="http://schemas.openxmlformats.org/wordprocessingml/2006/main" xmlns:w14="http://schemas.microsoft.com/office/word/2010/wordml" xmlns:w15="http://schemas.microsoft.com/office/word/2012/wordml" xmlns:w16cid="http://schemas.microsoft.com/office/word/2016/wordml/cid" xmlns:w16se="http://schemas.microsoft.com/office/word/2015/wordml/symex" xmlns:wpg="http://schemas.microsoft.com/office/word/2010/wordprocessingGroup" xmlns:wpi="http://schemas.microsoft.com/office/word/2010/wordprocessingInk" xmlns:wne="http://schemas.microsoft.com/office/word/2006/wordml" xmlns:wps="http://schemas.microsoft.com/office/word/2010/wordprocessingShape" mc:Ignorable="w14 w15 w16se w16cid wp14">
+  <w:sdt>
+    <w:sdtPr>
+      <w:rPr>
+        <w:rStyle w:val="PageNumber"/>
+        <w:rFonts w:ascii="Times New Roman" w:hAnsi="Times New Roman" w:cs="Times New Roman"/>
+      </w:rPr>
+      <w:id w:val="-545372871"/>
+      <w:docPartObj>
+        <w:docPartGallery w:val="Page Numbers (Top of Page)"/>
+        <w:docPartUnique/>
+      </w:docPartObj>
+    </w:sdtPr>
+    <w:sdtContent>
+      <w:p>
+        <w:pPr>
+          <w:pStyle w:val="Header"/>
+          <w:framePr w:wrap="none" w:vAnchor="text" w:hAnchor="margin" w:xAlign="right" w:y="1"/>
+          <w:rPr>
+            <w:rStyle w:val="PageNumber"/>
+            <w:rFonts w:ascii="Times New Roman" w:hAnsi="Times New Roman" w:cs="Times New Roman"/>
+          </w:rPr>
+        </w:pPr>
+        <w:r>
+          <w:rPr>
+            <w:rStyle w:val="PageNumber"/>
+            <w:rFonts w:ascii="Times New Roman" w:hAnsi="Times New Roman" w:cs="Times New Roman"/>
+          </w:rPr>
+          <w:fldChar w:fldCharType="begin"/>
+        </w:r>
+        <w:r>
+          <w:rPr>
+            <w:rStyle w:val="PageNumber"/>
+            <w:rFonts w:ascii="Times New Roman" w:hAnsi="Times New Roman" w:cs="Times New Roman"/>
+          </w:rPr>
+          <w:instrText xml:space="preserve"> PAGE </w:instrText>
+        </w:r>
+        <w:r>
+          <w:rPr>
+            <w:rStyle w:val="PageNumber"/>
+            <w:rFonts w:ascii="Times New Roman" w:hAnsi="Times New Roman" w:cs="Times New Roman"/>
+          </w:rPr>
+          <w:fldChar w:fldCharType="separate"/>
+        </w:r>
+        <w:r>
+          <w:rPr>
+            <w:rStyle w:val="PageNumber"/>
+            <w:rFonts w:ascii="Times New Roman" w:hAnsi="Times New Roman" w:cs="Times New Roman"/>
+            <w:noProof/>
+          </w:rPr>
+          <w:t>1</w:t>
+        </w:r>
+        <w:r>
+          <w:rPr>
+            <w:rStyle w:val="PageNumber"/>
+            <w:rFonts w:ascii="Times New Roman" w:hAnsi="Times New Roman" w:cs="Times New Roman"/>
+          </w:rPr>
+          <w:fldChar w:fldCharType="end"/>
+        </w:r>
+      </w:p>
+    </w:sdtContent>
+  </w:sdt>
+  <w:p>
+    <w:pPr>
+      <w:pStyle w:val="Header"/>
+      <w:ind w:right="360"/>
+      <w:jc w:val="right"/>
+      <w:rPr>
+        <w:rFonts w:ascii="Times New Roman" w:hAnsi="Times New Roman" w:cs="Times New Roman"/>
+      </w:rPr>
+    </w:pPr>
+    <w:r>
+      <w:rPr>
+        <w:rFonts w:ascii="Times New Roman" w:hAnsi="Times New Roman" w:cs="Times New Roman"/>
+      </w:rPr>
+      <w:t>Huson</w:t>
+    </w:r>
+  </w:p>
+</w:hdr>
 </file>
 
 <file path=word/styles.xml><?xml version="1.0" encoding="utf-8"?>
@@ -598,7 +2156,7 @@
     </w:rPrDefault>
     <w:pPrDefault/>
   </w:docDefaults>
-  <w:latentStyles w:defLockedState="0" w:defUIPriority="99" w:defSemiHidden="0" w:defUnhideWhenUsed="0" w:defQFormat="0" w:count="375">
+  <w:latentStyles w:defLockedState="0" w:defUIPriority="99" w:defSemiHidden="0" w:defUnhideWhenUsed="0" w:defQFormat="0" w:count="376">
     <w:lsdException w:name="Normal" w:uiPriority="0" w:qFormat="1"/>
     <w:lsdException w:name="heading 1" w:uiPriority="9" w:qFormat="1"/>
     <w:lsdException w:name="heading 2" w:semiHidden="1" w:uiPriority="9" w:unhideWhenUsed="1" w:qFormat="1"/>
@@ -704,7 +2262,6 @@
     <w:lsdException w:name="HTML Sample" w:semiHidden="1" w:unhideWhenUsed="1"/>
     <w:lsdException w:name="HTML Typewriter" w:semiHidden="1" w:unhideWhenUsed="1"/>
     <w:lsdException w:name="HTML Variable" w:semiHidden="1" w:unhideWhenUsed="1"/>
-    <w:lsdException w:name="Normal Table" w:semiHidden="1" w:unhideWhenUsed="1"/>
     <w:lsdException w:name="annotation subject" w:semiHidden="1" w:unhideWhenUsed="1"/>
     <w:lsdException w:name="No List" w:semiHidden="1" w:unhideWhenUsed="1"/>
     <w:lsdException w:name="Outline List 1" w:semiHidden="1" w:unhideWhenUsed="1"/>
@@ -751,10 +2308,8 @@
     <w:lsdException w:name="Table Subtle 2" w:semiHidden="1" w:unhideWhenUsed="1"/>
     <w:lsdException w:name="Table Web 1" w:semiHidden="1" w:unhideWhenUsed="1"/>
     <w:lsdException w:name="Table Web 2" w:semiHidden="1" w:unhideWhenUsed="1"/>
-    <w:lsdException w:name="Table Web 3" w:semiHidden="1" w:unhideWhenUsed="1"/>
     <w:lsdException w:name="Balloon Text" w:semiHidden="1" w:unhideWhenUsed="1"/>
     <w:lsdException w:name="Table Grid" w:uiPriority="39"/>
-    <w:lsdException w:name="Table Theme" w:semiHidden="1" w:unhideWhenUsed="1"/>
     <w:lsdException w:name="Placeholder Text" w:semiHidden="1"/>
     <w:lsdException w:name="No Spacing" w:uiPriority="1" w:qFormat="1"/>
     <w:lsdException w:name="Light Shading" w:uiPriority="60"/>
@@ -974,6 +2529,7 @@
     <w:lsdException w:name="Smart Hyperlink" w:semiHidden="1" w:unhideWhenUsed="1"/>
     <w:lsdException w:name="Hashtag" w:semiHidden="1" w:unhideWhenUsed="1"/>
     <w:lsdException w:name="Unresolved Mention" w:semiHidden="1" w:unhideWhenUsed="1"/>
+    <w:lsdException w:name="Smart Link" w:semiHidden="1" w:unhideWhenUsed="1"/>
   </w:latentStyles>
   <w:style w:type="paragraph" w:default="1" w:styleId="Normal">
     <w:name w:val="Normal"/>
@@ -982,7 +2538,6 @@
   <w:style w:type="character" w:default="1" w:styleId="DefaultParagraphFont">
     <w:name w:val="Default Paragraph Font"/>
     <w:uiPriority w:val="1"/>
-    <w:semiHidden/>
     <w:unhideWhenUsed/>
   </w:style>
   <w:style w:type="table" w:default="1" w:styleId="TableNormal">
@@ -1061,6 +2616,131 @@
       <w:sz w:val="18"/>
       <w:szCs w:val="18"/>
     </w:rPr>
+  </w:style>
+  <w:style w:type="table" w:styleId="TableGrid">
+    <w:name w:val="Table Grid"/>
+    <w:basedOn w:val="TableNormal"/>
+    <w:uiPriority w:val="39"/>
+    <w:rsid w:val="00BF779D"/>
+    <w:tblPr>
+      <w:tblBorders>
+        <w:top w:val="single" w:sz="4" w:space="0" w:color="auto"/>
+        <w:left w:val="single" w:sz="4" w:space="0" w:color="auto"/>
+        <w:bottom w:val="single" w:sz="4" w:space="0" w:color="auto"/>
+        <w:right w:val="single" w:sz="4" w:space="0" w:color="auto"/>
+        <w:insideH w:val="single" w:sz="4" w:space="0" w:color="auto"/>
+        <w:insideV w:val="single" w:sz="4" w:space="0" w:color="auto"/>
+      </w:tblBorders>
+    </w:tblPr>
+  </w:style>
+  <w:style w:type="paragraph" w:styleId="FootnoteText">
+    <w:name w:val="footnote text"/>
+    <w:basedOn w:val="Normal"/>
+    <w:link w:val="FootnoteTextChar"/>
+    <w:uiPriority w:val="99"/>
+    <w:semiHidden/>
+    <w:unhideWhenUsed/>
+    <w:rsid w:val="003736D1"/>
+    <w:rPr>
+      <w:sz w:val="20"/>
+      <w:szCs w:val="20"/>
+    </w:rPr>
+  </w:style>
+  <w:style w:type="character" w:customStyle="1" w:styleId="FootnoteTextChar">
+    <w:name w:val="Footnote Text Char"/>
+    <w:basedOn w:val="DefaultParagraphFont"/>
+    <w:link w:val="FootnoteText"/>
+    <w:uiPriority w:val="99"/>
+    <w:semiHidden/>
+    <w:rsid w:val="003736D1"/>
+    <w:rPr>
+      <w:sz w:val="20"/>
+      <w:szCs w:val="20"/>
+    </w:rPr>
+  </w:style>
+  <w:style w:type="character" w:styleId="FootnoteReference">
+    <w:name w:val="footnote reference"/>
+    <w:basedOn w:val="DefaultParagraphFont"/>
+    <w:uiPriority w:val="99"/>
+    <w:semiHidden/>
+    <w:unhideWhenUsed/>
+    <w:rsid w:val="003736D1"/>
+    <w:rPr>
+      <w:vertAlign w:val="superscript"/>
+    </w:rPr>
+  </w:style>
+  <w:style w:type="character" w:styleId="Hyperlink">
+    <w:name w:val="Hyperlink"/>
+    <w:basedOn w:val="DefaultParagraphFont"/>
+    <w:uiPriority w:val="99"/>
+    <w:unhideWhenUsed/>
+    <w:rsid w:val="003736D1"/>
+    <w:rPr>
+      <w:color w:val="0563C1" w:themeColor="hyperlink"/>
+      <w:u w:val="single"/>
+    </w:rPr>
+  </w:style>
+  <w:style w:type="character" w:styleId="UnresolvedMention">
+    <w:name w:val="Unresolved Mention"/>
+    <w:basedOn w:val="DefaultParagraphFont"/>
+    <w:uiPriority w:val="99"/>
+    <w:semiHidden/>
+    <w:unhideWhenUsed/>
+    <w:rsid w:val="003736D1"/>
+    <w:rPr>
+      <w:color w:val="605E5C"/>
+      <w:shd w:val="clear" w:color="auto" w:fill="E1DFDD"/>
+    </w:rPr>
+  </w:style>
+  <w:style w:type="paragraph" w:styleId="Header">
+    <w:name w:val="header"/>
+    <w:basedOn w:val="Normal"/>
+    <w:link w:val="HeaderChar"/>
+    <w:uiPriority w:val="99"/>
+    <w:unhideWhenUsed/>
+    <w:rsid w:val="00D816C5"/>
+    <w:pPr>
+      <w:tabs>
+        <w:tab w:val="center" w:pos="4680"/>
+        <w:tab w:val="right" w:pos="9360"/>
+      </w:tabs>
+    </w:pPr>
+  </w:style>
+  <w:style w:type="character" w:customStyle="1" w:styleId="HeaderChar">
+    <w:name w:val="Header Char"/>
+    <w:basedOn w:val="DefaultParagraphFont"/>
+    <w:link w:val="Header"/>
+    <w:uiPriority w:val="99"/>
+    <w:rsid w:val="00D816C5"/>
+  </w:style>
+  <w:style w:type="paragraph" w:styleId="Footer">
+    <w:name w:val="footer"/>
+    <w:basedOn w:val="Normal"/>
+    <w:link w:val="FooterChar"/>
+    <w:uiPriority w:val="99"/>
+    <w:unhideWhenUsed/>
+    <w:rsid w:val="00D816C5"/>
+    <w:pPr>
+      <w:tabs>
+        <w:tab w:val="center" w:pos="4680"/>
+        <w:tab w:val="right" w:pos="9360"/>
+      </w:tabs>
+    </w:pPr>
+  </w:style>
+  <w:style w:type="character" w:customStyle="1" w:styleId="FooterChar">
+    <w:name w:val="Footer Char"/>
+    <w:basedOn w:val="DefaultParagraphFont"/>
+    <w:link w:val="Footer"/>
+    <w:uiPriority w:val="99"/>
+    <w:rsid w:val="00D816C5"/>
+  </w:style>
+  <w:style w:type="character" w:styleId="PageNumber">
+    <w:name w:val="page number"/>
+    <w:basedOn w:val="DefaultParagraphFont"/>
+    <w:uiPriority w:val="99"/>
+    <w:semiHidden/>
+    <w:unhideWhenUsed/>
+    <w:rsid w:val="00D816C5"/>
   </w:style>
 </w:styles>
 </file>

</xml_diff>